<commit_message>
docs(doc): add metrics on briefing
</commit_message>
<xml_diff>
--- a/doc/Briefing Dra. Ana Maria.docx
+++ b/doc/Briefing Dra. Ana Maria.docx
@@ -1,6 +1,6 @@
 
 <file path=word/document.xml><?xml version="1.0" encoding="utf-8"?>
-<w:document xmlns:wpc="http://schemas.microsoft.com/office/word/2010/wordprocessingCanvas" xmlns:cx="http://schemas.microsoft.com/office/drawing/2014/chartex" xmlns:cx1="http://schemas.microsoft.com/office/drawing/2015/9/8/chartex" xmlns:cx2="http://schemas.microsoft.com/office/drawing/2015/10/21/chartex" xmlns:cx3="http://schemas.microsoft.com/office/drawing/2016/5/9/chartex" xmlns:cx4="http://schemas.microsoft.com/office/drawing/2016/5/10/chartex" xmlns:cx5="http://schemas.microsoft.com/office/drawing/2016/5/11/chartex" xmlns:cx6="http://schemas.microsoft.com/office/drawing/2016/5/12/chartex" xmlns:cx7="http://schemas.microsoft.com/office/drawing/2016/5/13/chartex" xmlns:cx8="http://schemas.microsoft.com/office/drawing/2016/5/14/chartex" xmlns:mc="http://schemas.openxmlformats.org/markup-compatibility/2006" xmlns:aink="http://schemas.microsoft.com/office/drawing/2016/ink" xmlns:am3d="http://schemas.microsoft.com/office/drawing/2017/model3d" xmlns:o="urn:schemas-microsoft-com:office:office" xmlns:oel="http://schemas.microsoft.com/office/2019/extlst" xmlns:r="http://schemas.openxmlformats.org/officeDocument/2006/relationships" xmlns:m="http://schemas.openxmlformats.org/officeDocument/2006/math" xmlns:v="urn:schemas-microsoft-com:vml" xmlns:wp14="http://schemas.microsoft.com/office/word/2010/wordprocessingDrawing" xmlns:wp="http://schemas.openxmlformats.org/drawingml/2006/wordprocessingDrawing" xmlns:w10="urn:schemas-microsoft-com:office:word" xmlns:w="http://schemas.openxmlformats.org/wordprocessingml/2006/main" xmlns:w14="http://schemas.microsoft.com/office/word/2010/wordml" xmlns:w15="http://schemas.microsoft.com/office/word/2012/wordml" xmlns:w16cex="http://schemas.microsoft.com/office/word/2018/wordml/cex" xmlns:w16cid="http://schemas.microsoft.com/office/word/2016/wordml/cid" xmlns:w16="http://schemas.microsoft.com/office/word/2018/wordml" xmlns:w16du="http://schemas.microsoft.com/office/word/2023/wordml/word16du" xmlns:w16sdtdh="http://schemas.microsoft.com/office/word/2020/wordml/sdtdatahash" xmlns:w16se="http://schemas.microsoft.com/office/word/2015/wordml/symex" xmlns:wpg="http://schemas.microsoft.com/office/word/2010/wordprocessingGroup" xmlns:wpi="http://schemas.microsoft.com/office/word/2010/wordprocessingInk" xmlns:wne="http://schemas.microsoft.com/office/word/2006/wordml" xmlns:wps="http://schemas.microsoft.com/office/word/2010/wordprocessingShape" mc:Ignorable="w14 w15 w16se w16cid w16 w16cex w16sdtdh w16du wp14">
+<w:document xmlns:wpc="http://schemas.microsoft.com/office/word/2010/wordprocessingCanvas" xmlns:cx="http://schemas.microsoft.com/office/drawing/2014/chartex" xmlns:cx1="http://schemas.microsoft.com/office/drawing/2015/9/8/chartex" xmlns:cx2="http://schemas.microsoft.com/office/drawing/2015/10/21/chartex" xmlns:cx3="http://schemas.microsoft.com/office/drawing/2016/5/9/chartex" xmlns:cx4="http://schemas.microsoft.com/office/drawing/2016/5/10/chartex" xmlns:cx5="http://schemas.microsoft.com/office/drawing/2016/5/11/chartex" xmlns:cx6="http://schemas.microsoft.com/office/drawing/2016/5/12/chartex" xmlns:cx7="http://schemas.microsoft.com/office/drawing/2016/5/13/chartex" xmlns:cx8="http://schemas.microsoft.com/office/drawing/2016/5/14/chartex" xmlns:mc="http://schemas.openxmlformats.org/markup-compatibility/2006" xmlns:aink="http://schemas.microsoft.com/office/drawing/2016/ink" xmlns:am3d="http://schemas.microsoft.com/office/drawing/2017/model3d" xmlns:o="urn:schemas-microsoft-com:office:office" xmlns:r="http://schemas.openxmlformats.org/officeDocument/2006/relationships" xmlns:m="http://schemas.openxmlformats.org/officeDocument/2006/math" xmlns:v="urn:schemas-microsoft-com:vml" xmlns:wp14="http://schemas.microsoft.com/office/word/2010/wordprocessingDrawing" xmlns:wp="http://schemas.openxmlformats.org/drawingml/2006/wordprocessingDrawing" xmlns:w10="urn:schemas-microsoft-com:office:word" xmlns:w="http://schemas.openxmlformats.org/wordprocessingml/2006/main" xmlns:w14="http://schemas.microsoft.com/office/word/2010/wordml" xmlns:w15="http://schemas.microsoft.com/office/word/2012/wordml" xmlns:w16cex="http://schemas.microsoft.com/office/word/2018/wordml/cex" xmlns:w16cid="http://schemas.microsoft.com/office/word/2016/wordml/cid" xmlns:w16="http://schemas.microsoft.com/office/word/2018/wordml" xmlns:w16sdtdh="http://schemas.microsoft.com/office/word/2020/wordml/sdtdatahash" xmlns:w16se="http://schemas.microsoft.com/office/word/2015/wordml/symex" xmlns:wpg="http://schemas.microsoft.com/office/word/2010/wordprocessingGroup" xmlns:wpi="http://schemas.microsoft.com/office/word/2010/wordprocessingInk" xmlns:wne="http://schemas.microsoft.com/office/word/2006/wordml" xmlns:wps="http://schemas.microsoft.com/office/word/2010/wordprocessingShape" mc:Ignorable="w14 w15 w16se w16cid w16 w16cex w16sdtdh wp14">
   <w:body>
     <w:p>
       <w:pPr>
@@ -1380,12 +1380,68 @@
           <w:szCs w:val="28"/>
         </w:rPr>
       </w:pPr>
-      <w:r>
+    </w:p>
+    <w:p>
+      <w:pPr>
+        <w:spacing w:line="360" w:lineRule="auto"/>
+        <w:jc w:val="both"/>
         <w:rPr>
           <w:rFonts w:ascii="Arial" w:hAnsi="Arial" w:cs="Arial"/>
           <w:sz w:val="28"/>
           <w:szCs w:val="28"/>
         </w:rPr>
+      </w:pPr>
+    </w:p>
+    <w:p>
+      <w:pPr>
+        <w:spacing w:line="360" w:lineRule="auto"/>
+        <w:jc w:val="both"/>
+        <w:rPr>
+          <w:rFonts w:ascii="Arial" w:hAnsi="Arial" w:cs="Arial"/>
+          <w:sz w:val="28"/>
+          <w:szCs w:val="28"/>
+        </w:rPr>
+      </w:pPr>
+    </w:p>
+    <w:p>
+      <w:pPr>
+        <w:spacing w:line="360" w:lineRule="auto"/>
+        <w:jc w:val="both"/>
+        <w:rPr>
+          <w:rFonts w:ascii="Arial" w:hAnsi="Arial" w:cs="Arial"/>
+          <w:sz w:val="28"/>
+          <w:szCs w:val="28"/>
+        </w:rPr>
+      </w:pPr>
+    </w:p>
+    <w:p>
+      <w:pPr>
+        <w:spacing w:line="360" w:lineRule="auto"/>
+        <w:jc w:val="both"/>
+        <w:rPr>
+          <w:rFonts w:ascii="Arial" w:hAnsi="Arial" w:cs="Arial"/>
+          <w:sz w:val="28"/>
+          <w:szCs w:val="28"/>
+        </w:rPr>
+      </w:pPr>
+    </w:p>
+    <w:p>
+      <w:pPr>
+        <w:spacing w:line="360" w:lineRule="auto"/>
+        <w:jc w:val="both"/>
+        <w:rPr>
+          <w:rFonts w:ascii="Arial" w:hAnsi="Arial" w:cs="Arial"/>
+          <w:sz w:val="28"/>
+          <w:szCs w:val="28"/>
+        </w:rPr>
+      </w:pPr>
+      <w:r>
+        <w:rPr>
+          <w:rFonts w:ascii="Arial" w:hAnsi="Arial" w:cs="Arial"/>
+          <w:sz w:val="28"/>
+          <w:szCs w:val="28"/>
+        </w:rPr>
+        <w:lastRenderedPageBreak/>
         <w:t>Há alguma preferência de design?</w:t>
       </w:r>
     </w:p>
@@ -1402,7 +1458,6 @@
           <w:rFonts w:ascii="Arial" w:hAnsi="Arial" w:cs="Arial"/>
           <w:noProof/>
         </w:rPr>
-        <w:lastRenderedPageBreak/>
         <w:drawing>
           <wp:inline distT="0" distB="0" distL="0" distR="0" wp14:anchorId="5C093090" wp14:editId="46AE176F">
             <wp:extent cx="5943600" cy="2951480"/>
@@ -1567,202 +1622,213 @@
           <w:szCs w:val="28"/>
         </w:rPr>
       </w:pPr>
-      <w:r>
+    </w:p>
+    <w:p>
+      <w:pPr>
+        <w:spacing w:line="360" w:lineRule="auto"/>
+        <w:jc w:val="both"/>
         <w:rPr>
           <w:rFonts w:ascii="Arial" w:hAnsi="Arial" w:cs="Arial"/>
           <w:sz w:val="28"/>
           <w:szCs w:val="28"/>
         </w:rPr>
-        <w:t>SEO e Marketing Digital</w:t>
-      </w:r>
-    </w:p>
-    <w:p>
-      <w:pPr>
-        <w:spacing w:line="360" w:lineRule="auto"/>
-        <w:jc w:val="both"/>
-        <w:rPr>
-          <w:rFonts w:ascii="Arial" w:hAnsi="Arial" w:cs="Arial"/>
-          <w:sz w:val="24"/>
-          <w:szCs w:val="24"/>
-        </w:rPr>
-      </w:pPr>
-      <w:r>
-        <w:rPr>
-          <w:rFonts w:ascii="Arial" w:hAnsi="Arial" w:cs="Arial"/>
-          <w:sz w:val="24"/>
-          <w:szCs w:val="24"/>
-        </w:rPr>
-        <w:t>O cliente já tem uma estratégia de SEO em mente?</w:t>
-      </w:r>
-    </w:p>
-    <w:p>
-      <w:pPr>
-        <w:spacing w:line="360" w:lineRule="auto"/>
-        <w:jc w:val="both"/>
-        <w:rPr>
-          <w:rFonts w:ascii="Arial" w:hAnsi="Arial" w:cs="Arial"/>
-          <w:sz w:val="24"/>
-          <w:szCs w:val="24"/>
-        </w:rPr>
-      </w:pPr>
-      <w:r>
-        <w:rPr>
-          <w:rFonts w:ascii="Arial" w:hAnsi="Arial" w:cs="Arial"/>
-          <w:sz w:val="24"/>
-          <w:szCs w:val="24"/>
-        </w:rPr>
-        <w:lastRenderedPageBreak/>
-        <w:t>Não aplicável, pois o objetivo é voltado apenas à satisfação dos pacientes e não à busca de novos clientes.</w:t>
-      </w:r>
-    </w:p>
-    <w:p>
-      <w:pPr>
-        <w:spacing w:line="360" w:lineRule="auto"/>
-        <w:jc w:val="both"/>
-        <w:rPr>
-          <w:rFonts w:ascii="Arial" w:hAnsi="Arial" w:cs="Arial"/>
-          <w:sz w:val="24"/>
-          <w:szCs w:val="24"/>
-        </w:rPr>
-      </w:pPr>
-      <w:r>
-        <w:rPr>
-          <w:rFonts w:ascii="Arial" w:hAnsi="Arial" w:cs="Arial"/>
-          <w:sz w:val="24"/>
-          <w:szCs w:val="24"/>
-        </w:rPr>
-        <w:t>Quais são as palavras-chave principais?</w:t>
-      </w:r>
-    </w:p>
-    <w:p>
-      <w:pPr>
-        <w:spacing w:line="360" w:lineRule="auto"/>
-        <w:jc w:val="both"/>
-        <w:rPr>
-          <w:rFonts w:ascii="Arial" w:hAnsi="Arial" w:cs="Arial"/>
-          <w:sz w:val="24"/>
-          <w:szCs w:val="24"/>
-        </w:rPr>
-      </w:pPr>
-      <w:r>
-        <w:rPr>
-          <w:rFonts w:ascii="Arial" w:hAnsi="Arial" w:cs="Arial"/>
-          <w:sz w:val="24"/>
-          <w:szCs w:val="24"/>
-        </w:rPr>
-        <w:t>Não aplicável.</w:t>
-      </w:r>
-    </w:p>
-    <w:p>
-      <w:pPr>
-        <w:spacing w:line="360" w:lineRule="auto"/>
-        <w:jc w:val="both"/>
-        <w:rPr>
-          <w:rFonts w:ascii="Arial" w:hAnsi="Arial" w:cs="Arial"/>
-          <w:sz w:val="24"/>
-          <w:szCs w:val="24"/>
-        </w:rPr>
-      </w:pPr>
-      <w:r>
-        <w:rPr>
-          <w:rFonts w:ascii="Arial" w:hAnsi="Arial" w:cs="Arial"/>
-          <w:sz w:val="24"/>
-          <w:szCs w:val="24"/>
-        </w:rPr>
-        <w:t>Há necessidade de integração com ferramentas de marketing digital?</w:t>
-      </w:r>
-    </w:p>
-    <w:p>
-      <w:pPr>
-        <w:spacing w:line="360" w:lineRule="auto"/>
-        <w:jc w:val="both"/>
-        <w:rPr>
-          <w:rFonts w:ascii="Arial" w:hAnsi="Arial" w:cs="Arial"/>
-          <w:sz w:val="24"/>
-          <w:szCs w:val="24"/>
-        </w:rPr>
-      </w:pPr>
-      <w:r>
-        <w:rPr>
-          <w:rFonts w:ascii="Arial" w:hAnsi="Arial" w:cs="Arial"/>
-          <w:sz w:val="24"/>
-          <w:szCs w:val="24"/>
-        </w:rPr>
-        <w:t>Não aplicável.</w:t>
-      </w:r>
-    </w:p>
-    <w:p>
-      <w:pPr>
-        <w:spacing w:line="360" w:lineRule="auto"/>
-        <w:jc w:val="both"/>
-        <w:rPr>
-          <w:rFonts w:ascii="Arial" w:hAnsi="Arial" w:cs="Arial"/>
-        </w:rPr>
-      </w:pPr>
-    </w:p>
-    <w:p>
-      <w:pPr>
-        <w:spacing w:line="360" w:lineRule="auto"/>
-        <w:jc w:val="both"/>
+      </w:pPr>
+      <w:r>
         <w:rPr>
           <w:rFonts w:ascii="Arial" w:hAnsi="Arial" w:cs="Arial"/>
           <w:sz w:val="28"/>
           <w:szCs w:val="28"/>
         </w:rPr>
-      </w:pPr>
-      <w:r>
+        <w:lastRenderedPageBreak/>
+        <w:t>SEO e Marketing Digital</w:t>
+      </w:r>
+    </w:p>
+    <w:p>
+      <w:pPr>
+        <w:spacing w:line="360" w:lineRule="auto"/>
+        <w:jc w:val="both"/>
+        <w:rPr>
+          <w:rFonts w:ascii="Arial" w:hAnsi="Arial" w:cs="Arial"/>
+          <w:sz w:val="24"/>
+          <w:szCs w:val="24"/>
+        </w:rPr>
+      </w:pPr>
+      <w:r>
+        <w:rPr>
+          <w:rFonts w:ascii="Arial" w:hAnsi="Arial" w:cs="Arial"/>
+          <w:sz w:val="24"/>
+          <w:szCs w:val="24"/>
+        </w:rPr>
+        <w:t>O cliente já tem uma estratégia de SEO em mente?</w:t>
+      </w:r>
+    </w:p>
+    <w:p>
+      <w:pPr>
+        <w:spacing w:line="360" w:lineRule="auto"/>
+        <w:jc w:val="both"/>
+        <w:rPr>
+          <w:rFonts w:ascii="Arial" w:hAnsi="Arial" w:cs="Arial"/>
+          <w:sz w:val="24"/>
+          <w:szCs w:val="24"/>
+        </w:rPr>
+      </w:pPr>
+      <w:r>
+        <w:rPr>
+          <w:rFonts w:ascii="Arial" w:hAnsi="Arial" w:cs="Arial"/>
+          <w:sz w:val="24"/>
+          <w:szCs w:val="24"/>
+        </w:rPr>
+        <w:t>Não aplicável, pois o objetivo é voltado apenas à satisfação dos pacientes e não à busca de novos clientes.</w:t>
+      </w:r>
+    </w:p>
+    <w:p>
+      <w:pPr>
+        <w:spacing w:line="360" w:lineRule="auto"/>
+        <w:jc w:val="both"/>
+        <w:rPr>
+          <w:rFonts w:ascii="Arial" w:hAnsi="Arial" w:cs="Arial"/>
+          <w:sz w:val="24"/>
+          <w:szCs w:val="24"/>
+        </w:rPr>
+      </w:pPr>
+      <w:r>
+        <w:rPr>
+          <w:rFonts w:ascii="Arial" w:hAnsi="Arial" w:cs="Arial"/>
+          <w:sz w:val="24"/>
+          <w:szCs w:val="24"/>
+        </w:rPr>
+        <w:t>Quais são as palavras-chave principais?</w:t>
+      </w:r>
+    </w:p>
+    <w:p>
+      <w:pPr>
+        <w:spacing w:line="360" w:lineRule="auto"/>
+        <w:jc w:val="both"/>
+        <w:rPr>
+          <w:rFonts w:ascii="Arial" w:hAnsi="Arial" w:cs="Arial"/>
+          <w:sz w:val="24"/>
+          <w:szCs w:val="24"/>
+        </w:rPr>
+      </w:pPr>
+      <w:r>
+        <w:rPr>
+          <w:rFonts w:ascii="Arial" w:hAnsi="Arial" w:cs="Arial"/>
+          <w:sz w:val="24"/>
+          <w:szCs w:val="24"/>
+        </w:rPr>
+        <w:t>Não aplicável.</w:t>
+      </w:r>
+    </w:p>
+    <w:p>
+      <w:pPr>
+        <w:spacing w:line="360" w:lineRule="auto"/>
+        <w:jc w:val="both"/>
+        <w:rPr>
+          <w:rFonts w:ascii="Arial" w:hAnsi="Arial" w:cs="Arial"/>
+          <w:sz w:val="24"/>
+          <w:szCs w:val="24"/>
+        </w:rPr>
+      </w:pPr>
+      <w:r>
+        <w:rPr>
+          <w:rFonts w:ascii="Arial" w:hAnsi="Arial" w:cs="Arial"/>
+          <w:sz w:val="24"/>
+          <w:szCs w:val="24"/>
+        </w:rPr>
+        <w:t>Há necessidade de integração com ferramentas de marketing digital?</w:t>
+      </w:r>
+    </w:p>
+    <w:p>
+      <w:pPr>
+        <w:spacing w:line="360" w:lineRule="auto"/>
+        <w:jc w:val="both"/>
+        <w:rPr>
+          <w:rFonts w:ascii="Arial" w:hAnsi="Arial" w:cs="Arial"/>
+          <w:sz w:val="24"/>
+          <w:szCs w:val="24"/>
+        </w:rPr>
+      </w:pPr>
+      <w:r>
+        <w:rPr>
+          <w:rFonts w:ascii="Arial" w:hAnsi="Arial" w:cs="Arial"/>
+          <w:sz w:val="24"/>
+          <w:szCs w:val="24"/>
+        </w:rPr>
+        <w:t>Não aplicável.</w:t>
+      </w:r>
+    </w:p>
+    <w:p>
+      <w:pPr>
+        <w:spacing w:line="360" w:lineRule="auto"/>
+        <w:jc w:val="both"/>
+        <w:rPr>
+          <w:rFonts w:ascii="Arial" w:hAnsi="Arial" w:cs="Arial"/>
+        </w:rPr>
+      </w:pPr>
+    </w:p>
+    <w:p>
+      <w:pPr>
+        <w:spacing w:line="360" w:lineRule="auto"/>
+        <w:jc w:val="both"/>
         <w:rPr>
           <w:rFonts w:ascii="Arial" w:hAnsi="Arial" w:cs="Arial"/>
           <w:sz w:val="28"/>
           <w:szCs w:val="28"/>
         </w:rPr>
-        <w:t>O que não deve ter no site?</w:t>
-      </w:r>
-    </w:p>
-    <w:p>
-      <w:pPr>
-        <w:spacing w:line="360" w:lineRule="auto"/>
-        <w:jc w:val="both"/>
-        <w:rPr>
-          <w:rFonts w:ascii="Arial" w:hAnsi="Arial" w:cs="Arial"/>
-          <w:sz w:val="24"/>
-          <w:szCs w:val="24"/>
-        </w:rPr>
-      </w:pPr>
-      <w:r>
-        <w:rPr>
-          <w:rFonts w:ascii="Arial" w:hAnsi="Arial" w:cs="Arial"/>
-          <w:sz w:val="24"/>
-          <w:szCs w:val="24"/>
-        </w:rPr>
-        <w:t>O cliente não deseja que o site tenha conteúdo comercial ou promocional.</w:t>
-      </w:r>
-    </w:p>
-    <w:p>
-      <w:pPr>
-        <w:spacing w:line="360" w:lineRule="auto"/>
-        <w:jc w:val="both"/>
-        <w:rPr>
-          <w:rFonts w:ascii="Arial" w:hAnsi="Arial" w:cs="Arial"/>
-        </w:rPr>
-      </w:pPr>
-    </w:p>
-    <w:p>
-      <w:pPr>
-        <w:spacing w:line="360" w:lineRule="auto"/>
-        <w:jc w:val="both"/>
+      </w:pPr>
+      <w:r>
         <w:rPr>
           <w:rFonts w:ascii="Arial" w:hAnsi="Arial" w:cs="Arial"/>
           <w:sz w:val="28"/>
           <w:szCs w:val="28"/>
         </w:rPr>
-      </w:pPr>
-      <w:r>
+        <w:t>O que não deve ter no site?</w:t>
+      </w:r>
+    </w:p>
+    <w:p>
+      <w:pPr>
+        <w:spacing w:line="360" w:lineRule="auto"/>
+        <w:jc w:val="both"/>
+        <w:rPr>
+          <w:rFonts w:ascii="Arial" w:hAnsi="Arial" w:cs="Arial"/>
+          <w:sz w:val="24"/>
+          <w:szCs w:val="24"/>
+        </w:rPr>
+      </w:pPr>
+      <w:r>
+        <w:rPr>
+          <w:rFonts w:ascii="Arial" w:hAnsi="Arial" w:cs="Arial"/>
+          <w:sz w:val="24"/>
+          <w:szCs w:val="24"/>
+        </w:rPr>
+        <w:t>O cliente não deseja que o site tenha conteúdo comercial ou promocional.</w:t>
+      </w:r>
+    </w:p>
+    <w:p>
+      <w:pPr>
+        <w:spacing w:line="360" w:lineRule="auto"/>
+        <w:jc w:val="both"/>
+        <w:rPr>
+          <w:rFonts w:ascii="Arial" w:hAnsi="Arial" w:cs="Arial"/>
+        </w:rPr>
+      </w:pPr>
+    </w:p>
+    <w:p>
+      <w:pPr>
+        <w:spacing w:line="360" w:lineRule="auto"/>
+        <w:jc w:val="both"/>
         <w:rPr>
           <w:rFonts w:ascii="Arial" w:hAnsi="Arial" w:cs="Arial"/>
           <w:sz w:val="28"/>
           <w:szCs w:val="28"/>
         </w:rPr>
+      </w:pPr>
+      <w:r>
+        <w:rPr>
+          <w:rFonts w:ascii="Arial" w:hAnsi="Arial" w:cs="Arial"/>
+          <w:sz w:val="28"/>
+          <w:szCs w:val="28"/>
+        </w:rPr>
         <w:t>Considerações finais</w:t>
       </w:r>
     </w:p>
@@ -1977,6 +2043,7 @@
           <w:sz w:val="24"/>
           <w:szCs w:val="24"/>
         </w:rPr>
+        <w:lastRenderedPageBreak/>
         <w:t>Dia 08/09: 2hr (1 dia)</w:t>
       </w:r>
     </w:p>
@@ -2015,7 +2082,6 @@
           <w:sz w:val="24"/>
           <w:szCs w:val="24"/>
         </w:rPr>
-        <w:lastRenderedPageBreak/>
         <w:t xml:space="preserve">Dia 11/09: </w:t>
       </w:r>
       <w:r>
@@ -2078,6 +2144,25 @@
           <w:sz w:val="24"/>
           <w:szCs w:val="24"/>
         </w:rPr>
+        <w:t>Dia 14/09: 1hr (1 dia)</w:t>
+      </w:r>
+    </w:p>
+    <w:p>
+      <w:pPr>
+        <w:spacing w:line="360" w:lineRule="auto"/>
+        <w:jc w:val="both"/>
+        <w:rPr>
+          <w:rFonts w:ascii="Arial" w:hAnsi="Arial" w:cs="Arial"/>
+          <w:sz w:val="24"/>
+          <w:szCs w:val="24"/>
+        </w:rPr>
+      </w:pPr>
+      <w:r>
+        <w:rPr>
+          <w:rFonts w:ascii="Arial" w:hAnsi="Arial" w:cs="Arial"/>
+          <w:sz w:val="24"/>
+          <w:szCs w:val="24"/>
+        </w:rPr>
         <w:t>Documentação</w:t>
       </w:r>
     </w:p>
@@ -2117,6 +2202,44 @@
           <w:szCs w:val="24"/>
         </w:rPr>
         <w:t>Dia 08/09: 1hr (1 dia)</w:t>
+      </w:r>
+    </w:p>
+    <w:p>
+      <w:pPr>
+        <w:spacing w:line="360" w:lineRule="auto"/>
+        <w:jc w:val="both"/>
+        <w:rPr>
+          <w:rFonts w:ascii="Arial" w:hAnsi="Arial" w:cs="Arial"/>
+          <w:sz w:val="24"/>
+          <w:szCs w:val="24"/>
+        </w:rPr>
+      </w:pPr>
+      <w:r>
+        <w:rPr>
+          <w:rFonts w:ascii="Arial" w:hAnsi="Arial" w:cs="Arial"/>
+          <w:sz w:val="24"/>
+          <w:szCs w:val="24"/>
+        </w:rPr>
+        <w:t>Desenvolvimento</w:t>
+      </w:r>
+    </w:p>
+    <w:p>
+      <w:pPr>
+        <w:spacing w:line="360" w:lineRule="auto"/>
+        <w:jc w:val="both"/>
+        <w:rPr>
+          <w:rFonts w:ascii="Arial" w:hAnsi="Arial" w:cs="Arial"/>
+          <w:sz w:val="24"/>
+          <w:szCs w:val="24"/>
+        </w:rPr>
+      </w:pPr>
+      <w:r>
+        <w:rPr>
+          <w:rFonts w:ascii="Arial" w:hAnsi="Arial" w:cs="Arial"/>
+          <w:sz w:val="24"/>
+          <w:szCs w:val="24"/>
+        </w:rPr>
+        <w:t>Dia 15/09: 1hr 24min (1 dia)</w:t>
       </w:r>
     </w:p>
     <w:sectPr>
@@ -2130,7 +2253,7 @@
 </file>
 
 <file path=word/numbering.xml><?xml version="1.0" encoding="utf-8"?>
-<w:numbering xmlns:wpc="http://schemas.microsoft.com/office/word/2010/wordprocessingCanvas" xmlns:cx="http://schemas.microsoft.com/office/drawing/2014/chartex" xmlns:cx1="http://schemas.microsoft.com/office/drawing/2015/9/8/chartex" xmlns:cx2="http://schemas.microsoft.com/office/drawing/2015/10/21/chartex" xmlns:cx3="http://schemas.microsoft.com/office/drawing/2016/5/9/chartex" xmlns:cx4="http://schemas.microsoft.com/office/drawing/2016/5/10/chartex" xmlns:cx5="http://schemas.microsoft.com/office/drawing/2016/5/11/chartex" xmlns:cx6="http://schemas.microsoft.com/office/drawing/2016/5/12/chartex" xmlns:cx7="http://schemas.microsoft.com/office/drawing/2016/5/13/chartex" xmlns:cx8="http://schemas.microsoft.com/office/drawing/2016/5/14/chartex" xmlns:mc="http://schemas.openxmlformats.org/markup-compatibility/2006" xmlns:aink="http://schemas.microsoft.com/office/drawing/2016/ink" xmlns:am3d="http://schemas.microsoft.com/office/drawing/2017/model3d" xmlns:o="urn:schemas-microsoft-com:office:office" xmlns:oel="http://schemas.microsoft.com/office/2019/extlst" xmlns:r="http://schemas.openxmlformats.org/officeDocument/2006/relationships" xmlns:m="http://schemas.openxmlformats.org/officeDocument/2006/math" xmlns:v="urn:schemas-microsoft-com:vml" xmlns:wp14="http://schemas.microsoft.com/office/word/2010/wordprocessingDrawing" xmlns:wp="http://schemas.openxmlformats.org/drawingml/2006/wordprocessingDrawing" xmlns:w10="urn:schemas-microsoft-com:office:word" xmlns:w="http://schemas.openxmlformats.org/wordprocessingml/2006/main" xmlns:w14="http://schemas.microsoft.com/office/word/2010/wordml" xmlns:w15="http://schemas.microsoft.com/office/word/2012/wordml" xmlns:w16cex="http://schemas.microsoft.com/office/word/2018/wordml/cex" xmlns:w16cid="http://schemas.microsoft.com/office/word/2016/wordml/cid" xmlns:w16="http://schemas.microsoft.com/office/word/2018/wordml" xmlns:w16du="http://schemas.microsoft.com/office/word/2023/wordml/word16du" xmlns:w16sdtdh="http://schemas.microsoft.com/office/word/2020/wordml/sdtdatahash" xmlns:w16se="http://schemas.microsoft.com/office/word/2015/wordml/symex" xmlns:wpg="http://schemas.microsoft.com/office/word/2010/wordprocessingGroup" xmlns:wpi="http://schemas.microsoft.com/office/word/2010/wordprocessingInk" xmlns:wne="http://schemas.microsoft.com/office/word/2006/wordml" xmlns:wps="http://schemas.microsoft.com/office/word/2010/wordprocessingShape" mc:Ignorable="w14 w15 w16se w16cid w16 w16cex w16sdtdh w16du wp14">
+<w:numbering xmlns:wpc="http://schemas.microsoft.com/office/word/2010/wordprocessingCanvas" xmlns:cx="http://schemas.microsoft.com/office/drawing/2014/chartex" xmlns:cx1="http://schemas.microsoft.com/office/drawing/2015/9/8/chartex" xmlns:cx2="http://schemas.microsoft.com/office/drawing/2015/10/21/chartex" xmlns:cx3="http://schemas.microsoft.com/office/drawing/2016/5/9/chartex" xmlns:cx4="http://schemas.microsoft.com/office/drawing/2016/5/10/chartex" xmlns:cx5="http://schemas.microsoft.com/office/drawing/2016/5/11/chartex" xmlns:cx6="http://schemas.microsoft.com/office/drawing/2016/5/12/chartex" xmlns:cx7="http://schemas.microsoft.com/office/drawing/2016/5/13/chartex" xmlns:cx8="http://schemas.microsoft.com/office/drawing/2016/5/14/chartex" xmlns:mc="http://schemas.openxmlformats.org/markup-compatibility/2006" xmlns:aink="http://schemas.microsoft.com/office/drawing/2016/ink" xmlns:am3d="http://schemas.microsoft.com/office/drawing/2017/model3d" xmlns:o="urn:schemas-microsoft-com:office:office" xmlns:r="http://schemas.openxmlformats.org/officeDocument/2006/relationships" xmlns:m="http://schemas.openxmlformats.org/officeDocument/2006/math" xmlns:v="urn:schemas-microsoft-com:vml" xmlns:wp14="http://schemas.microsoft.com/office/word/2010/wordprocessingDrawing" xmlns:wp="http://schemas.openxmlformats.org/drawingml/2006/wordprocessingDrawing" xmlns:w10="urn:schemas-microsoft-com:office:word" xmlns:w="http://schemas.openxmlformats.org/wordprocessingml/2006/main" xmlns:w14="http://schemas.microsoft.com/office/word/2010/wordml" xmlns:w15="http://schemas.microsoft.com/office/word/2012/wordml" xmlns:w16cex="http://schemas.microsoft.com/office/word/2018/wordml/cex" xmlns:w16cid="http://schemas.microsoft.com/office/word/2016/wordml/cid" xmlns:w16="http://schemas.microsoft.com/office/word/2018/wordml" xmlns:w16sdtdh="http://schemas.microsoft.com/office/word/2020/wordml/sdtdatahash" xmlns:w16se="http://schemas.microsoft.com/office/word/2015/wordml/symex" xmlns:wpg="http://schemas.microsoft.com/office/word/2010/wordprocessingGroup" xmlns:wpi="http://schemas.microsoft.com/office/word/2010/wordprocessingInk" xmlns:wne="http://schemas.microsoft.com/office/word/2006/wordml" xmlns:wps="http://schemas.microsoft.com/office/word/2010/wordprocessingShape" mc:Ignorable="w14 w15 w16se w16cid w16 w16cex w16sdtdh wp14">
   <w:abstractNum w:abstractNumId="0" w15:restartNumberingAfterBreak="0">
     <w:nsid w:val="05776268"/>
     <w:multiLevelType w:val="hybridMultilevel"/>
@@ -3438,41 +3561,41 @@
       </w:rPr>
     </w:lvl>
   </w:abstractNum>
-  <w:num w:numId="1" w16cid:durableId="587882180">
+  <w:num w:numId="1">
     <w:abstractNumId w:val="1"/>
   </w:num>
-  <w:num w:numId="2" w16cid:durableId="440150241">
+  <w:num w:numId="2">
     <w:abstractNumId w:val="6"/>
   </w:num>
-  <w:num w:numId="3" w16cid:durableId="1290237421">
+  <w:num w:numId="3">
     <w:abstractNumId w:val="4"/>
   </w:num>
-  <w:num w:numId="4" w16cid:durableId="1498153829">
+  <w:num w:numId="4">
     <w:abstractNumId w:val="0"/>
   </w:num>
-  <w:num w:numId="5" w16cid:durableId="1958676214">
+  <w:num w:numId="5">
     <w:abstractNumId w:val="2"/>
   </w:num>
-  <w:num w:numId="6" w16cid:durableId="550387446">
+  <w:num w:numId="6">
     <w:abstractNumId w:val="5"/>
   </w:num>
-  <w:num w:numId="7" w16cid:durableId="997851251">
+  <w:num w:numId="7">
     <w:abstractNumId w:val="7"/>
   </w:num>
-  <w:num w:numId="8" w16cid:durableId="1637296343">
+  <w:num w:numId="8">
     <w:abstractNumId w:val="3"/>
   </w:num>
-  <w:num w:numId="9" w16cid:durableId="813718773">
+  <w:num w:numId="9">
     <w:abstractNumId w:val="9"/>
   </w:num>
-  <w:num w:numId="10" w16cid:durableId="313918493">
+  <w:num w:numId="10">
     <w:abstractNumId w:val="8"/>
   </w:num>
 </w:numbering>
 </file>
 
 <file path=word/styles.xml><?xml version="1.0" encoding="utf-8"?>
-<w:styles xmlns:mc="http://schemas.openxmlformats.org/markup-compatibility/2006" xmlns:r="http://schemas.openxmlformats.org/officeDocument/2006/relationships" xmlns:w="http://schemas.openxmlformats.org/wordprocessingml/2006/main" xmlns:w14="http://schemas.microsoft.com/office/word/2010/wordml" xmlns:w15="http://schemas.microsoft.com/office/word/2012/wordml" xmlns:w16cex="http://schemas.microsoft.com/office/word/2018/wordml/cex" xmlns:w16cid="http://schemas.microsoft.com/office/word/2016/wordml/cid" xmlns:w16="http://schemas.microsoft.com/office/word/2018/wordml" xmlns:w16du="http://schemas.microsoft.com/office/word/2023/wordml/word16du" xmlns:w16sdtdh="http://schemas.microsoft.com/office/word/2020/wordml/sdtdatahash" xmlns:w16se="http://schemas.microsoft.com/office/word/2015/wordml/symex" mc:Ignorable="w14 w15 w16se w16cid w16 w16cex w16sdtdh w16du">
+<w:styles xmlns:mc="http://schemas.openxmlformats.org/markup-compatibility/2006" xmlns:r="http://schemas.openxmlformats.org/officeDocument/2006/relationships" xmlns:w="http://schemas.openxmlformats.org/wordprocessingml/2006/main" xmlns:w14="http://schemas.microsoft.com/office/word/2010/wordml" xmlns:w15="http://schemas.microsoft.com/office/word/2012/wordml" xmlns:w16cex="http://schemas.microsoft.com/office/word/2018/wordml/cex" xmlns:w16cid="http://schemas.microsoft.com/office/word/2016/wordml/cid" xmlns:w16="http://schemas.microsoft.com/office/word/2018/wordml" xmlns:w16sdtdh="http://schemas.microsoft.com/office/word/2020/wordml/sdtdatahash" xmlns:w16se="http://schemas.microsoft.com/office/word/2015/wordml/symex" mc:Ignorable="w14 w15 w16se w16cid w16 w16cex w16sdtdh">
   <w:docDefaults>
     <w:rPrDefault>
       <w:rPr>

</xml_diff>

<commit_message>
docs(docs): updating metrics on briefing file
</commit_message>
<xml_diff>
--- a/doc/Briefing Dra. Ana Maria.docx
+++ b/doc/Briefing Dra. Ana Maria.docx
@@ -2455,6 +2455,25 @@
           <w:szCs w:val="24"/>
         </w:rPr>
         <w:t xml:space="preserve"> (1 dia)</w:t>
+      </w:r>
+    </w:p>
+    <w:p>
+      <w:pPr>
+        <w:spacing w:line="360" w:lineRule="auto"/>
+        <w:jc w:val="both"/>
+        <w:rPr>
+          <w:rFonts w:ascii="Arial" w:hAnsi="Arial" w:cs="Arial"/>
+          <w:sz w:val="24"/>
+          <w:szCs w:val="24"/>
+        </w:rPr>
+      </w:pPr>
+      <w:r>
+        <w:rPr>
+          <w:rFonts w:ascii="Arial" w:hAnsi="Arial" w:cs="Arial"/>
+          <w:sz w:val="24"/>
+          <w:szCs w:val="24"/>
+        </w:rPr>
+        <w:t>Dia 16/09: 2hr (1 dia)</w:t>
       </w:r>
     </w:p>
     <w:sectPr>

</xml_diff>

<commit_message>
docs(docs): updating metrics file on briefing
</commit_message>
<xml_diff>
--- a/doc/Briefing Dra. Ana Maria.docx
+++ b/doc/Briefing Dra. Ana Maria.docx
@@ -2439,7 +2439,23 @@
           <w:sz w:val="24"/>
           <w:szCs w:val="24"/>
         </w:rPr>
-        <w:t>Dia 24/09: 41min (1dia)</w:t>
+        <w:t xml:space="preserve">Dia 24/09: </w:t>
+      </w:r>
+      <w:r>
+        <w:rPr>
+          <w:rFonts w:ascii="Arial" w:hAnsi="Arial" w:cs="Arial"/>
+          <w:sz w:val="24"/>
+          <w:szCs w:val="24"/>
+        </w:rPr>
+        <w:t>1hr</w:t>
+      </w:r>
+      <w:r>
+        <w:rPr>
+          <w:rFonts w:ascii="Arial" w:hAnsi="Arial" w:cs="Arial"/>
+          <w:sz w:val="24"/>
+          <w:szCs w:val="24"/>
+        </w:rPr>
+        <w:t xml:space="preserve"> (1dia)</w:t>
       </w:r>
     </w:p>
     <w:p>

</xml_diff>

<commit_message>
docs(docs): updating metrics in briefing file
</commit_message>
<xml_diff>
--- a/doc/Briefing Dra. Ana Maria.docx
+++ b/doc/Briefing Dra. Ana Maria.docx
@@ -1,6 +1,6 @@
 
 <file path=word/document.xml><?xml version="1.0" encoding="utf-8"?>
-<w:document xmlns:wpc="http://schemas.microsoft.com/office/word/2010/wordprocessingCanvas" xmlns:cx="http://schemas.microsoft.com/office/drawing/2014/chartex" xmlns:cx1="http://schemas.microsoft.com/office/drawing/2015/9/8/chartex" xmlns:cx2="http://schemas.microsoft.com/office/drawing/2015/10/21/chartex" xmlns:cx3="http://schemas.microsoft.com/office/drawing/2016/5/9/chartex" xmlns:cx4="http://schemas.microsoft.com/office/drawing/2016/5/10/chartex" xmlns:cx5="http://schemas.microsoft.com/office/drawing/2016/5/11/chartex" xmlns:cx6="http://schemas.microsoft.com/office/drawing/2016/5/12/chartex" xmlns:cx7="http://schemas.microsoft.com/office/drawing/2016/5/13/chartex" xmlns:cx8="http://schemas.microsoft.com/office/drawing/2016/5/14/chartex" xmlns:mc="http://schemas.openxmlformats.org/markup-compatibility/2006" xmlns:aink="http://schemas.microsoft.com/office/drawing/2016/ink" xmlns:am3d="http://schemas.microsoft.com/office/drawing/2017/model3d" xmlns:o="urn:schemas-microsoft-com:office:office" xmlns:r="http://schemas.openxmlformats.org/officeDocument/2006/relationships" xmlns:m="http://schemas.openxmlformats.org/officeDocument/2006/math" xmlns:v="urn:schemas-microsoft-com:vml" xmlns:wp14="http://schemas.microsoft.com/office/word/2010/wordprocessingDrawing" xmlns:wp="http://schemas.openxmlformats.org/drawingml/2006/wordprocessingDrawing" xmlns:w10="urn:schemas-microsoft-com:office:word" xmlns:w="http://schemas.openxmlformats.org/wordprocessingml/2006/main" xmlns:w14="http://schemas.microsoft.com/office/word/2010/wordml" xmlns:w15="http://schemas.microsoft.com/office/word/2012/wordml" xmlns:w16cex="http://schemas.microsoft.com/office/word/2018/wordml/cex" xmlns:w16cid="http://schemas.microsoft.com/office/word/2016/wordml/cid" xmlns:w16="http://schemas.microsoft.com/office/word/2018/wordml" xmlns:w16sdtdh="http://schemas.microsoft.com/office/word/2020/wordml/sdtdatahash" xmlns:w16se="http://schemas.microsoft.com/office/word/2015/wordml/symex" xmlns:wpg="http://schemas.microsoft.com/office/word/2010/wordprocessingGroup" xmlns:wpi="http://schemas.microsoft.com/office/word/2010/wordprocessingInk" xmlns:wne="http://schemas.microsoft.com/office/word/2006/wordml" xmlns:wps="http://schemas.microsoft.com/office/word/2010/wordprocessingShape" mc:Ignorable="w14 w15 w16se w16cid w16 w16cex w16sdtdh wp14">
+<w:document xmlns:wpc="http://schemas.microsoft.com/office/word/2010/wordprocessingCanvas" xmlns:cx="http://schemas.microsoft.com/office/drawing/2014/chartex" xmlns:cx1="http://schemas.microsoft.com/office/drawing/2015/9/8/chartex" xmlns:cx2="http://schemas.microsoft.com/office/drawing/2015/10/21/chartex" xmlns:cx3="http://schemas.microsoft.com/office/drawing/2016/5/9/chartex" xmlns:cx4="http://schemas.microsoft.com/office/drawing/2016/5/10/chartex" xmlns:cx5="http://schemas.microsoft.com/office/drawing/2016/5/11/chartex" xmlns:cx6="http://schemas.microsoft.com/office/drawing/2016/5/12/chartex" xmlns:cx7="http://schemas.microsoft.com/office/drawing/2016/5/13/chartex" xmlns:cx8="http://schemas.microsoft.com/office/drawing/2016/5/14/chartex" xmlns:mc="http://schemas.openxmlformats.org/markup-compatibility/2006" xmlns:aink="http://schemas.microsoft.com/office/drawing/2016/ink" xmlns:am3d="http://schemas.microsoft.com/office/drawing/2017/model3d" xmlns:o="urn:schemas-microsoft-com:office:office" xmlns:oel="http://schemas.microsoft.com/office/2019/extlst" xmlns:r="http://schemas.openxmlformats.org/officeDocument/2006/relationships" xmlns:m="http://schemas.openxmlformats.org/officeDocument/2006/math" xmlns:v="urn:schemas-microsoft-com:vml" xmlns:wp14="http://schemas.microsoft.com/office/word/2010/wordprocessingDrawing" xmlns:wp="http://schemas.openxmlformats.org/drawingml/2006/wordprocessingDrawing" xmlns:w10="urn:schemas-microsoft-com:office:word" xmlns:w="http://schemas.openxmlformats.org/wordprocessingml/2006/main" xmlns:w14="http://schemas.microsoft.com/office/word/2010/wordml" xmlns:w15="http://schemas.microsoft.com/office/word/2012/wordml" xmlns:w16cex="http://schemas.microsoft.com/office/word/2018/wordml/cex" xmlns:w16cid="http://schemas.microsoft.com/office/word/2016/wordml/cid" xmlns:w16="http://schemas.microsoft.com/office/word/2018/wordml" xmlns:w16du="http://schemas.microsoft.com/office/word/2023/wordml/word16du" xmlns:w16sdtdh="http://schemas.microsoft.com/office/word/2020/wordml/sdtdatahash" xmlns:w16se="http://schemas.microsoft.com/office/word/2015/wordml/symex" xmlns:wpg="http://schemas.microsoft.com/office/word/2010/wordprocessingGroup" xmlns:wpi="http://schemas.microsoft.com/office/word/2010/wordprocessingInk" xmlns:wne="http://schemas.microsoft.com/office/word/2006/wordml" xmlns:wps="http://schemas.microsoft.com/office/word/2010/wordprocessingShape" mc:Ignorable="w14 w15 w16se w16cid w16 w16cex w16sdtdh w16du wp14">
   <w:body>
     <w:p>
       <w:pPr>
@@ -2447,7 +2447,15 @@
           <w:sz w:val="24"/>
           <w:szCs w:val="24"/>
         </w:rPr>
-        <w:t>1hr</w:t>
+        <w:t>2</w:t>
+      </w:r>
+      <w:r>
+        <w:rPr>
+          <w:rFonts w:ascii="Arial" w:hAnsi="Arial" w:cs="Arial"/>
+          <w:sz w:val="24"/>
+          <w:szCs w:val="24"/>
+        </w:rPr>
+        <w:t>hr</w:t>
       </w:r>
       <w:r>
         <w:rPr>
@@ -2480,7 +2488,7 @@
 </file>
 
 <file path=word/numbering.xml><?xml version="1.0" encoding="utf-8"?>
-<w:numbering xmlns:wpc="http://schemas.microsoft.com/office/word/2010/wordprocessingCanvas" xmlns:cx="http://schemas.microsoft.com/office/drawing/2014/chartex" xmlns:cx1="http://schemas.microsoft.com/office/drawing/2015/9/8/chartex" xmlns:cx2="http://schemas.microsoft.com/office/drawing/2015/10/21/chartex" xmlns:cx3="http://schemas.microsoft.com/office/drawing/2016/5/9/chartex" xmlns:cx4="http://schemas.microsoft.com/office/drawing/2016/5/10/chartex" xmlns:cx5="http://schemas.microsoft.com/office/drawing/2016/5/11/chartex" xmlns:cx6="http://schemas.microsoft.com/office/drawing/2016/5/12/chartex" xmlns:cx7="http://schemas.microsoft.com/office/drawing/2016/5/13/chartex" xmlns:cx8="http://schemas.microsoft.com/office/drawing/2016/5/14/chartex" xmlns:mc="http://schemas.openxmlformats.org/markup-compatibility/2006" xmlns:aink="http://schemas.microsoft.com/office/drawing/2016/ink" xmlns:am3d="http://schemas.microsoft.com/office/drawing/2017/model3d" xmlns:o="urn:schemas-microsoft-com:office:office" xmlns:r="http://schemas.openxmlformats.org/officeDocument/2006/relationships" xmlns:m="http://schemas.openxmlformats.org/officeDocument/2006/math" xmlns:v="urn:schemas-microsoft-com:vml" xmlns:wp14="http://schemas.microsoft.com/office/word/2010/wordprocessingDrawing" xmlns:wp="http://schemas.openxmlformats.org/drawingml/2006/wordprocessingDrawing" xmlns:w10="urn:schemas-microsoft-com:office:word" xmlns:w="http://schemas.openxmlformats.org/wordprocessingml/2006/main" xmlns:w14="http://schemas.microsoft.com/office/word/2010/wordml" xmlns:w15="http://schemas.microsoft.com/office/word/2012/wordml" xmlns:w16cex="http://schemas.microsoft.com/office/word/2018/wordml/cex" xmlns:w16cid="http://schemas.microsoft.com/office/word/2016/wordml/cid" xmlns:w16="http://schemas.microsoft.com/office/word/2018/wordml" xmlns:w16sdtdh="http://schemas.microsoft.com/office/word/2020/wordml/sdtdatahash" xmlns:w16se="http://schemas.microsoft.com/office/word/2015/wordml/symex" xmlns:wpg="http://schemas.microsoft.com/office/word/2010/wordprocessingGroup" xmlns:wpi="http://schemas.microsoft.com/office/word/2010/wordprocessingInk" xmlns:wne="http://schemas.microsoft.com/office/word/2006/wordml" xmlns:wps="http://schemas.microsoft.com/office/word/2010/wordprocessingShape" mc:Ignorable="w14 w15 w16se w16cid w16 w16cex w16sdtdh wp14">
+<w:numbering xmlns:wpc="http://schemas.microsoft.com/office/word/2010/wordprocessingCanvas" xmlns:cx="http://schemas.microsoft.com/office/drawing/2014/chartex" xmlns:cx1="http://schemas.microsoft.com/office/drawing/2015/9/8/chartex" xmlns:cx2="http://schemas.microsoft.com/office/drawing/2015/10/21/chartex" xmlns:cx3="http://schemas.microsoft.com/office/drawing/2016/5/9/chartex" xmlns:cx4="http://schemas.microsoft.com/office/drawing/2016/5/10/chartex" xmlns:cx5="http://schemas.microsoft.com/office/drawing/2016/5/11/chartex" xmlns:cx6="http://schemas.microsoft.com/office/drawing/2016/5/12/chartex" xmlns:cx7="http://schemas.microsoft.com/office/drawing/2016/5/13/chartex" xmlns:cx8="http://schemas.microsoft.com/office/drawing/2016/5/14/chartex" xmlns:mc="http://schemas.openxmlformats.org/markup-compatibility/2006" xmlns:aink="http://schemas.microsoft.com/office/drawing/2016/ink" xmlns:am3d="http://schemas.microsoft.com/office/drawing/2017/model3d" xmlns:o="urn:schemas-microsoft-com:office:office" xmlns:oel="http://schemas.microsoft.com/office/2019/extlst" xmlns:r="http://schemas.openxmlformats.org/officeDocument/2006/relationships" xmlns:m="http://schemas.openxmlformats.org/officeDocument/2006/math" xmlns:v="urn:schemas-microsoft-com:vml" xmlns:wp14="http://schemas.microsoft.com/office/word/2010/wordprocessingDrawing" xmlns:wp="http://schemas.openxmlformats.org/drawingml/2006/wordprocessingDrawing" xmlns:w10="urn:schemas-microsoft-com:office:word" xmlns:w="http://schemas.openxmlformats.org/wordprocessingml/2006/main" xmlns:w14="http://schemas.microsoft.com/office/word/2010/wordml" xmlns:w15="http://schemas.microsoft.com/office/word/2012/wordml" xmlns:w16cex="http://schemas.microsoft.com/office/word/2018/wordml/cex" xmlns:w16cid="http://schemas.microsoft.com/office/word/2016/wordml/cid" xmlns:w16="http://schemas.microsoft.com/office/word/2018/wordml" xmlns:w16du="http://schemas.microsoft.com/office/word/2023/wordml/word16du" xmlns:w16sdtdh="http://schemas.microsoft.com/office/word/2020/wordml/sdtdatahash" xmlns:w16se="http://schemas.microsoft.com/office/word/2015/wordml/symex" xmlns:wpg="http://schemas.microsoft.com/office/word/2010/wordprocessingGroup" xmlns:wpi="http://schemas.microsoft.com/office/word/2010/wordprocessingInk" xmlns:wne="http://schemas.microsoft.com/office/word/2006/wordml" xmlns:wps="http://schemas.microsoft.com/office/word/2010/wordprocessingShape" mc:Ignorable="w14 w15 w16se w16cid w16 w16cex w16sdtdh w16du wp14">
   <w:abstractNum w:abstractNumId="0" w15:restartNumberingAfterBreak="0">
     <w:nsid w:val="05776268"/>
     <w:multiLevelType w:val="hybridMultilevel"/>
@@ -3788,41 +3796,41 @@
       </w:rPr>
     </w:lvl>
   </w:abstractNum>
-  <w:num w:numId="1">
+  <w:num w:numId="1" w16cid:durableId="1031806343">
     <w:abstractNumId w:val="1"/>
   </w:num>
-  <w:num w:numId="2">
+  <w:num w:numId="2" w16cid:durableId="1856767571">
     <w:abstractNumId w:val="6"/>
   </w:num>
-  <w:num w:numId="3">
+  <w:num w:numId="3" w16cid:durableId="1644582240">
     <w:abstractNumId w:val="4"/>
   </w:num>
-  <w:num w:numId="4">
+  <w:num w:numId="4" w16cid:durableId="1727490753">
     <w:abstractNumId w:val="0"/>
   </w:num>
-  <w:num w:numId="5">
+  <w:num w:numId="5" w16cid:durableId="139159449">
     <w:abstractNumId w:val="2"/>
   </w:num>
-  <w:num w:numId="6">
+  <w:num w:numId="6" w16cid:durableId="817183982">
     <w:abstractNumId w:val="5"/>
   </w:num>
-  <w:num w:numId="7">
+  <w:num w:numId="7" w16cid:durableId="1765954875">
     <w:abstractNumId w:val="7"/>
   </w:num>
-  <w:num w:numId="8">
+  <w:num w:numId="8" w16cid:durableId="1127356775">
     <w:abstractNumId w:val="3"/>
   </w:num>
-  <w:num w:numId="9">
+  <w:num w:numId="9" w16cid:durableId="1348752810">
     <w:abstractNumId w:val="9"/>
   </w:num>
-  <w:num w:numId="10">
+  <w:num w:numId="10" w16cid:durableId="1453555152">
     <w:abstractNumId w:val="8"/>
   </w:num>
 </w:numbering>
 </file>
 
 <file path=word/styles.xml><?xml version="1.0" encoding="utf-8"?>
-<w:styles xmlns:mc="http://schemas.openxmlformats.org/markup-compatibility/2006" xmlns:r="http://schemas.openxmlformats.org/officeDocument/2006/relationships" xmlns:w="http://schemas.openxmlformats.org/wordprocessingml/2006/main" xmlns:w14="http://schemas.microsoft.com/office/word/2010/wordml" xmlns:w15="http://schemas.microsoft.com/office/word/2012/wordml" xmlns:w16cex="http://schemas.microsoft.com/office/word/2018/wordml/cex" xmlns:w16cid="http://schemas.microsoft.com/office/word/2016/wordml/cid" xmlns:w16="http://schemas.microsoft.com/office/word/2018/wordml" xmlns:w16sdtdh="http://schemas.microsoft.com/office/word/2020/wordml/sdtdatahash" xmlns:w16se="http://schemas.microsoft.com/office/word/2015/wordml/symex" mc:Ignorable="w14 w15 w16se w16cid w16 w16cex w16sdtdh">
+<w:styles xmlns:mc="http://schemas.openxmlformats.org/markup-compatibility/2006" xmlns:r="http://schemas.openxmlformats.org/officeDocument/2006/relationships" xmlns:w="http://schemas.openxmlformats.org/wordprocessingml/2006/main" xmlns:w14="http://schemas.microsoft.com/office/word/2010/wordml" xmlns:w15="http://schemas.microsoft.com/office/word/2012/wordml" xmlns:w16cex="http://schemas.microsoft.com/office/word/2018/wordml/cex" xmlns:w16cid="http://schemas.microsoft.com/office/word/2016/wordml/cid" xmlns:w16="http://schemas.microsoft.com/office/word/2018/wordml" xmlns:w16du="http://schemas.microsoft.com/office/word/2023/wordml/word16du" xmlns:w16sdtdh="http://schemas.microsoft.com/office/word/2020/wordml/sdtdatahash" xmlns:w16se="http://schemas.microsoft.com/office/word/2015/wordml/symex" mc:Ignorable="w14 w15 w16se w16cid w16 w16cex w16sdtdh w16du">
   <w:docDefaults>
     <w:rPrDefault>
       <w:rPr>

</xml_diff>

<commit_message>
docs(docs): updating metrics in the briefing file
</commit_message>
<xml_diff>
--- a/doc/Briefing Dra. Ana Maria.docx
+++ b/doc/Briefing Dra. Ana Maria.docx
@@ -2701,6 +2701,25 @@
           <w:szCs w:val="24"/>
         </w:rPr>
         <w:t>Dia 26/09: 1hr (1 dia)</w:t>
+      </w:r>
+    </w:p>
+    <w:p>
+      <w:pPr>
+        <w:spacing w:line="360" w:lineRule="auto"/>
+        <w:jc w:val="both"/>
+        <w:rPr>
+          <w:rFonts w:ascii="Arial" w:hAnsi="Arial" w:cs="Arial"/>
+          <w:sz w:val="24"/>
+          <w:szCs w:val="24"/>
+        </w:rPr>
+      </w:pPr>
+      <w:r>
+        <w:rPr>
+          <w:rFonts w:ascii="Arial" w:hAnsi="Arial" w:cs="Arial"/>
+          <w:sz w:val="24"/>
+          <w:szCs w:val="24"/>
+        </w:rPr>
+        <w:t>Dia 27/09: 1hr (1 dia)</w:t>
       </w:r>
     </w:p>
     <w:p>

</xml_diff>

<commit_message>
feat(frontend): implementing responsive design
</commit_message>
<xml_diff>
--- a/doc/Briefing Dra. Ana Maria.docx
+++ b/doc/Briefing Dra. Ana Maria.docx
@@ -1,6 +1,6 @@
 
 <file path=word/document.xml><?xml version="1.0" encoding="utf-8"?>
-<w:document xmlns:wpc="http://schemas.microsoft.com/office/word/2010/wordprocessingCanvas" xmlns:cx="http://schemas.microsoft.com/office/drawing/2014/chartex" xmlns:cx1="http://schemas.microsoft.com/office/drawing/2015/9/8/chartex" xmlns:cx2="http://schemas.microsoft.com/office/drawing/2015/10/21/chartex" xmlns:cx3="http://schemas.microsoft.com/office/drawing/2016/5/9/chartex" xmlns:cx4="http://schemas.microsoft.com/office/drawing/2016/5/10/chartex" xmlns:cx5="http://schemas.microsoft.com/office/drawing/2016/5/11/chartex" xmlns:cx6="http://schemas.microsoft.com/office/drawing/2016/5/12/chartex" xmlns:cx7="http://schemas.microsoft.com/office/drawing/2016/5/13/chartex" xmlns:cx8="http://schemas.microsoft.com/office/drawing/2016/5/14/chartex" xmlns:mc="http://schemas.openxmlformats.org/markup-compatibility/2006" xmlns:aink="http://schemas.microsoft.com/office/drawing/2016/ink" xmlns:am3d="http://schemas.microsoft.com/office/drawing/2017/model3d" xmlns:o="urn:schemas-microsoft-com:office:office" xmlns:oel="http://schemas.microsoft.com/office/2019/extlst" xmlns:r="http://schemas.openxmlformats.org/officeDocument/2006/relationships" xmlns:m="http://schemas.openxmlformats.org/officeDocument/2006/math" xmlns:v="urn:schemas-microsoft-com:vml" xmlns:wp14="http://schemas.microsoft.com/office/word/2010/wordprocessingDrawing" xmlns:wp="http://schemas.openxmlformats.org/drawingml/2006/wordprocessingDrawing" xmlns:w10="urn:schemas-microsoft-com:office:word" xmlns:w="http://schemas.openxmlformats.org/wordprocessingml/2006/main" xmlns:w14="http://schemas.microsoft.com/office/word/2010/wordml" xmlns:w15="http://schemas.microsoft.com/office/word/2012/wordml" xmlns:w16cex="http://schemas.microsoft.com/office/word/2018/wordml/cex" xmlns:w16cid="http://schemas.microsoft.com/office/word/2016/wordml/cid" xmlns:w16="http://schemas.microsoft.com/office/word/2018/wordml" xmlns:w16du="http://schemas.microsoft.com/office/word/2023/wordml/word16du" xmlns:w16sdtdh="http://schemas.microsoft.com/office/word/2020/wordml/sdtdatahash" xmlns:w16se="http://schemas.microsoft.com/office/word/2015/wordml/symex" xmlns:wpg="http://schemas.microsoft.com/office/word/2010/wordprocessingGroup" xmlns:wpi="http://schemas.microsoft.com/office/word/2010/wordprocessingInk" xmlns:wne="http://schemas.microsoft.com/office/word/2006/wordml" xmlns:wps="http://schemas.microsoft.com/office/word/2010/wordprocessingShape" mc:Ignorable="w14 w15 w16se w16cid w16 w16cex w16sdtdh w16du wp14">
+<w:document xmlns:wpc="http://schemas.microsoft.com/office/word/2010/wordprocessingCanvas" xmlns:cx="http://schemas.microsoft.com/office/drawing/2014/chartex" xmlns:cx1="http://schemas.microsoft.com/office/drawing/2015/9/8/chartex" xmlns:cx2="http://schemas.microsoft.com/office/drawing/2015/10/21/chartex" xmlns:cx3="http://schemas.microsoft.com/office/drawing/2016/5/9/chartex" xmlns:cx4="http://schemas.microsoft.com/office/drawing/2016/5/10/chartex" xmlns:cx5="http://schemas.microsoft.com/office/drawing/2016/5/11/chartex" xmlns:cx6="http://schemas.microsoft.com/office/drawing/2016/5/12/chartex" xmlns:cx7="http://schemas.microsoft.com/office/drawing/2016/5/13/chartex" xmlns:cx8="http://schemas.microsoft.com/office/drawing/2016/5/14/chartex" xmlns:mc="http://schemas.openxmlformats.org/markup-compatibility/2006" xmlns:aink="http://schemas.microsoft.com/office/drawing/2016/ink" xmlns:am3d="http://schemas.microsoft.com/office/drawing/2017/model3d" xmlns:o="urn:schemas-microsoft-com:office:office" xmlns:r="http://schemas.openxmlformats.org/officeDocument/2006/relationships" xmlns:m="http://schemas.openxmlformats.org/officeDocument/2006/math" xmlns:v="urn:schemas-microsoft-com:vml" xmlns:wp14="http://schemas.microsoft.com/office/word/2010/wordprocessingDrawing" xmlns:wp="http://schemas.openxmlformats.org/drawingml/2006/wordprocessingDrawing" xmlns:w10="urn:schemas-microsoft-com:office:word" xmlns:w="http://schemas.openxmlformats.org/wordprocessingml/2006/main" xmlns:w14="http://schemas.microsoft.com/office/word/2010/wordml" xmlns:w15="http://schemas.microsoft.com/office/word/2012/wordml" xmlns:w16cex="http://schemas.microsoft.com/office/word/2018/wordml/cex" xmlns:w16cid="http://schemas.microsoft.com/office/word/2016/wordml/cid" xmlns:w16="http://schemas.microsoft.com/office/word/2018/wordml" xmlns:w16sdtdh="http://schemas.microsoft.com/office/word/2020/wordml/sdtdatahash" xmlns:w16se="http://schemas.microsoft.com/office/word/2015/wordml/symex" xmlns:wpg="http://schemas.microsoft.com/office/word/2010/wordprocessingGroup" xmlns:wpi="http://schemas.microsoft.com/office/word/2010/wordprocessingInk" xmlns:wne="http://schemas.microsoft.com/office/word/2006/wordml" xmlns:wps="http://schemas.microsoft.com/office/word/2010/wordprocessingShape" mc:Ignorable="w14 w15 w16se w16cid w16 w16cex w16sdtdh wp14">
   <w:body>
     <w:p>
       <w:pPr>
@@ -298,25 +298,7 @@
           <w:sz w:val="24"/>
           <w:szCs w:val="24"/>
         </w:rPr>
-        <w:t xml:space="preserve">Oferecer conteúdo informativo sobre </w:t>
-      </w:r>
-      <w:proofErr w:type="spellStart"/>
-      <w:r>
-        <w:rPr>
-          <w:rFonts w:ascii="Arial" w:hAnsi="Arial" w:cs="Arial"/>
-          <w:sz w:val="24"/>
-          <w:szCs w:val="24"/>
-        </w:rPr>
-        <w:t>sáude</w:t>
-      </w:r>
-      <w:proofErr w:type="spellEnd"/>
-      <w:r>
-        <w:rPr>
-          <w:rFonts w:ascii="Arial" w:hAnsi="Arial" w:cs="Arial"/>
-          <w:sz w:val="24"/>
-          <w:szCs w:val="24"/>
-        </w:rPr>
-        <w:t xml:space="preserve"> mental</w:t>
+        <w:t>Oferecer conteúdo informativo sobre sáude mental</w:t>
       </w:r>
     </w:p>
     <w:p>
@@ -402,25 +384,7 @@
           <w:sz w:val="24"/>
           <w:szCs w:val="24"/>
         </w:rPr>
-        <w:t xml:space="preserve">Gênero: </w:t>
-      </w:r>
-      <w:proofErr w:type="spellStart"/>
-      <w:r>
-        <w:rPr>
-          <w:rFonts w:ascii="Arial" w:hAnsi="Arial" w:cs="Arial"/>
-          <w:sz w:val="24"/>
-          <w:szCs w:val="24"/>
-        </w:rPr>
-        <w:t>Predominamente</w:t>
-      </w:r>
-      <w:proofErr w:type="spellEnd"/>
-      <w:r>
-        <w:rPr>
-          <w:rFonts w:ascii="Arial" w:hAnsi="Arial" w:cs="Arial"/>
-          <w:sz w:val="24"/>
-          <w:szCs w:val="24"/>
-        </w:rPr>
-        <w:t xml:space="preserve"> Feminino</w:t>
+        <w:t>Gênero: Predominamente Feminino</w:t>
       </w:r>
     </w:p>
     <w:p>
@@ -492,25 +456,7 @@
           <w:sz w:val="24"/>
           <w:szCs w:val="24"/>
         </w:rPr>
-        <w:t xml:space="preserve">Comportamento online: Uso frequente de redes sociais, busca por informações sobre </w:t>
-      </w:r>
-      <w:proofErr w:type="spellStart"/>
-      <w:r>
-        <w:rPr>
-          <w:rFonts w:ascii="Arial" w:hAnsi="Arial" w:cs="Arial"/>
-          <w:sz w:val="24"/>
-          <w:szCs w:val="24"/>
-        </w:rPr>
-        <w:t>sáude</w:t>
-      </w:r>
-      <w:proofErr w:type="spellEnd"/>
-      <w:r>
-        <w:rPr>
-          <w:rFonts w:ascii="Arial" w:hAnsi="Arial" w:cs="Arial"/>
-          <w:sz w:val="24"/>
-          <w:szCs w:val="24"/>
-        </w:rPr>
-        <w:t xml:space="preserve"> mental, interesse em conteúdos de autoajuda e psicologia</w:t>
+        <w:t>Comportamento online: Uso frequente de redes sociais, busca por informações sobre sáude mental, interesse em conteúdos de autoajuda e psicologia</w:t>
       </w:r>
     </w:p>
     <w:p>
@@ -811,25 +757,7 @@
           <w:sz w:val="24"/>
           <w:szCs w:val="24"/>
         </w:rPr>
-        <w:t xml:space="preserve">O cliente </w:t>
-      </w:r>
-      <w:proofErr w:type="spellStart"/>
-      <w:r>
-        <w:rPr>
-          <w:rFonts w:ascii="Arial" w:hAnsi="Arial" w:cs="Arial"/>
-          <w:sz w:val="24"/>
-          <w:szCs w:val="24"/>
-        </w:rPr>
-        <w:t>ja</w:t>
-      </w:r>
-      <w:proofErr w:type="spellEnd"/>
-      <w:r>
-        <w:rPr>
-          <w:rFonts w:ascii="Arial" w:hAnsi="Arial" w:cs="Arial"/>
-          <w:sz w:val="24"/>
-          <w:szCs w:val="24"/>
-        </w:rPr>
-        <w:t xml:space="preserve"> possui identidade visual?</w:t>
+        <w:t>O cliente ja possui identidade visual?</w:t>
       </w:r>
     </w:p>
     <w:p>
@@ -933,7 +861,6 @@
           <w:lang w:eastAsia="pt-BR"/>
         </w:rPr>
       </w:pPr>
-      <w:proofErr w:type="spellStart"/>
       <w:r>
         <w:rPr>
           <w:rFonts w:ascii="Arial" w:eastAsia="Times New Roman" w:hAnsi="Arial" w:cs="Arial"/>
@@ -941,17 +868,7 @@
           <w:szCs w:val="24"/>
           <w:lang w:eastAsia="pt-BR"/>
         </w:rPr>
-        <w:t>Hex</w:t>
-      </w:r>
-      <w:proofErr w:type="spellEnd"/>
-      <w:r>
-        <w:rPr>
-          <w:rFonts w:ascii="Arial" w:eastAsia="Times New Roman" w:hAnsi="Arial" w:cs="Arial"/>
-          <w:sz w:val="24"/>
-          <w:szCs w:val="24"/>
-          <w:lang w:eastAsia="pt-BR"/>
-        </w:rPr>
-        <w:t xml:space="preserve">: </w:t>
+        <w:t xml:space="preserve">Hex: </w:t>
       </w:r>
       <w:r>
         <w:rPr>
@@ -1035,7 +952,6 @@
           <w:lang w:eastAsia="pt-BR"/>
         </w:rPr>
       </w:pPr>
-      <w:proofErr w:type="spellStart"/>
       <w:r>
         <w:rPr>
           <w:rFonts w:ascii="Arial" w:eastAsia="Times New Roman" w:hAnsi="Arial" w:cs="Arial"/>
@@ -1043,17 +959,7 @@
           <w:szCs w:val="24"/>
           <w:lang w:eastAsia="pt-BR"/>
         </w:rPr>
-        <w:t>Hex</w:t>
-      </w:r>
-      <w:proofErr w:type="spellEnd"/>
-      <w:r>
-        <w:rPr>
-          <w:rFonts w:ascii="Arial" w:eastAsia="Times New Roman" w:hAnsi="Arial" w:cs="Arial"/>
-          <w:sz w:val="24"/>
-          <w:szCs w:val="24"/>
-          <w:lang w:eastAsia="pt-BR"/>
-        </w:rPr>
-        <w:t xml:space="preserve">: </w:t>
+        <w:t xml:space="preserve">Hex: </w:t>
       </w:r>
       <w:r>
         <w:rPr>
@@ -1138,7 +1044,6 @@
           <w:lang w:eastAsia="pt-BR"/>
         </w:rPr>
       </w:pPr>
-      <w:proofErr w:type="spellStart"/>
       <w:r>
         <w:rPr>
           <w:rFonts w:ascii="Arial" w:eastAsia="Times New Roman" w:hAnsi="Arial" w:cs="Arial"/>
@@ -1146,17 +1051,7 @@
           <w:szCs w:val="24"/>
           <w:lang w:eastAsia="pt-BR"/>
         </w:rPr>
-        <w:t>Hex</w:t>
-      </w:r>
-      <w:proofErr w:type="spellEnd"/>
-      <w:r>
-        <w:rPr>
-          <w:rFonts w:ascii="Arial" w:eastAsia="Times New Roman" w:hAnsi="Arial" w:cs="Arial"/>
-          <w:sz w:val="24"/>
-          <w:szCs w:val="24"/>
-          <w:lang w:eastAsia="pt-BR"/>
-        </w:rPr>
-        <w:t xml:space="preserve">: </w:t>
+        <w:t xml:space="preserve">Hex: </w:t>
       </w:r>
       <w:r>
         <w:rPr>
@@ -1240,7 +1135,6 @@
           <w:lang w:eastAsia="pt-BR"/>
         </w:rPr>
       </w:pPr>
-      <w:proofErr w:type="spellStart"/>
       <w:r>
         <w:rPr>
           <w:rFonts w:ascii="Arial" w:eastAsia="Times New Roman" w:hAnsi="Arial" w:cs="Arial"/>
@@ -1248,17 +1142,7 @@
           <w:szCs w:val="24"/>
           <w:lang w:eastAsia="pt-BR"/>
         </w:rPr>
-        <w:t>Hex</w:t>
-      </w:r>
-      <w:proofErr w:type="spellEnd"/>
-      <w:r>
-        <w:rPr>
-          <w:rFonts w:ascii="Arial" w:eastAsia="Times New Roman" w:hAnsi="Arial" w:cs="Arial"/>
-          <w:sz w:val="24"/>
-          <w:szCs w:val="24"/>
-          <w:lang w:eastAsia="pt-BR"/>
-        </w:rPr>
-        <w:t xml:space="preserve">: </w:t>
+        <w:t xml:space="preserve">Hex: </w:t>
       </w:r>
       <w:r>
         <w:rPr>
@@ -1342,7 +1226,6 @@
           <w:lang w:eastAsia="pt-BR"/>
         </w:rPr>
       </w:pPr>
-      <w:proofErr w:type="spellStart"/>
       <w:r>
         <w:rPr>
           <w:rFonts w:ascii="Arial" w:eastAsia="Times New Roman" w:hAnsi="Arial" w:cs="Arial"/>
@@ -1350,17 +1233,7 @@
           <w:szCs w:val="24"/>
           <w:lang w:eastAsia="pt-BR"/>
         </w:rPr>
-        <w:t>Hex</w:t>
-      </w:r>
-      <w:proofErr w:type="spellEnd"/>
-      <w:r>
-        <w:rPr>
-          <w:rFonts w:ascii="Arial" w:eastAsia="Times New Roman" w:hAnsi="Arial" w:cs="Arial"/>
-          <w:sz w:val="24"/>
-          <w:szCs w:val="24"/>
-          <w:lang w:eastAsia="pt-BR"/>
-        </w:rPr>
-        <w:t xml:space="preserve">: </w:t>
+        <w:t xml:space="preserve">Hex: </w:t>
       </w:r>
       <w:r>
         <w:rPr>
@@ -1426,79 +1299,7 @@
           <w:sz w:val="24"/>
           <w:szCs w:val="24"/>
         </w:rPr>
-        <w:t xml:space="preserve">Fontes: Utilizar uma fonte </w:t>
-      </w:r>
-      <w:proofErr w:type="spellStart"/>
-      <w:r>
-        <w:rPr>
-          <w:rFonts w:ascii="Arial" w:hAnsi="Arial" w:cs="Arial"/>
-          <w:sz w:val="24"/>
-          <w:szCs w:val="24"/>
-        </w:rPr>
-        <w:t>sans-serif</w:t>
-      </w:r>
-      <w:proofErr w:type="spellEnd"/>
-      <w:r>
-        <w:rPr>
-          <w:rFonts w:ascii="Arial" w:hAnsi="Arial" w:cs="Arial"/>
-          <w:sz w:val="24"/>
-          <w:szCs w:val="24"/>
-        </w:rPr>
-        <w:t xml:space="preserve"> como “</w:t>
-      </w:r>
-      <w:proofErr w:type="spellStart"/>
-      <w:r>
-        <w:rPr>
-          <w:rFonts w:ascii="Arial" w:hAnsi="Arial" w:cs="Arial"/>
-          <w:sz w:val="24"/>
-          <w:szCs w:val="24"/>
-        </w:rPr>
-        <w:t>Roboto</w:t>
-      </w:r>
-      <w:proofErr w:type="spellEnd"/>
-      <w:r>
-        <w:rPr>
-          <w:rFonts w:ascii="Arial" w:hAnsi="Arial" w:cs="Arial"/>
-          <w:sz w:val="24"/>
-          <w:szCs w:val="24"/>
-        </w:rPr>
-        <w:t xml:space="preserve">” para o texto geral, que é moderna e de </w:t>
-      </w:r>
-      <w:proofErr w:type="spellStart"/>
-      <w:r>
-        <w:rPr>
-          <w:rFonts w:ascii="Arial" w:hAnsi="Arial" w:cs="Arial"/>
-          <w:sz w:val="24"/>
-          <w:szCs w:val="24"/>
-        </w:rPr>
-        <w:t>facil</w:t>
-      </w:r>
-      <w:proofErr w:type="spellEnd"/>
-      <w:r>
-        <w:rPr>
-          <w:rFonts w:ascii="Arial" w:hAnsi="Arial" w:cs="Arial"/>
-          <w:sz w:val="24"/>
-          <w:szCs w:val="24"/>
-        </w:rPr>
-        <w:t xml:space="preserve"> leitura. Para títulos, uma fonte serifada elegante como “</w:t>
-      </w:r>
-      <w:proofErr w:type="spellStart"/>
-      <w:r>
-        <w:rPr>
-          <w:rFonts w:ascii="Arial" w:hAnsi="Arial" w:cs="Arial"/>
-          <w:sz w:val="24"/>
-          <w:szCs w:val="24"/>
-        </w:rPr>
-        <w:t>Merriweather</w:t>
-      </w:r>
-      <w:proofErr w:type="spellEnd"/>
-      <w:r>
-        <w:rPr>
-          <w:rFonts w:ascii="Arial" w:hAnsi="Arial" w:cs="Arial"/>
-          <w:sz w:val="24"/>
-          <w:szCs w:val="24"/>
-        </w:rPr>
-        <w:t>” pode ser usada para adicionar um toque de sofisticação.</w:t>
+        <w:t>Fontes: Utilizar uma fonte sans-serif como “Roboto” para o texto geral, que é moderna e de facil leitura. Para títulos, uma fonte serifada elegante como “Merriweather” pode ser usada para adicionar um toque de sofisticação.</w:t>
       </w:r>
     </w:p>
     <w:p>
@@ -2732,6 +2533,25 @@
           <w:szCs w:val="24"/>
         </w:rPr>
       </w:pPr>
+      <w:r>
+        <w:rPr>
+          <w:rFonts w:ascii="Arial" w:hAnsi="Arial" w:cs="Arial"/>
+          <w:sz w:val="24"/>
+          <w:szCs w:val="24"/>
+        </w:rPr>
+        <w:t>Dia 28/09: 1hr (1 dia)</w:t>
+      </w:r>
+    </w:p>
+    <w:p>
+      <w:pPr>
+        <w:spacing w:line="360" w:lineRule="auto"/>
+        <w:jc w:val="both"/>
+        <w:rPr>
+          <w:rFonts w:ascii="Arial" w:hAnsi="Arial" w:cs="Arial"/>
+          <w:sz w:val="24"/>
+          <w:szCs w:val="24"/>
+        </w:rPr>
+      </w:pPr>
     </w:p>
     <w:sectPr>
       <w:pgSz w:w="12240" w:h="15840"/>
@@ -2744,7 +2564,7 @@
 </file>
 
 <file path=word/numbering.xml><?xml version="1.0" encoding="utf-8"?>
-<w:numbering xmlns:wpc="http://schemas.microsoft.com/office/word/2010/wordprocessingCanvas" xmlns:cx="http://schemas.microsoft.com/office/drawing/2014/chartex" xmlns:cx1="http://schemas.microsoft.com/office/drawing/2015/9/8/chartex" xmlns:cx2="http://schemas.microsoft.com/office/drawing/2015/10/21/chartex" xmlns:cx3="http://schemas.microsoft.com/office/drawing/2016/5/9/chartex" xmlns:cx4="http://schemas.microsoft.com/office/drawing/2016/5/10/chartex" xmlns:cx5="http://schemas.microsoft.com/office/drawing/2016/5/11/chartex" xmlns:cx6="http://schemas.microsoft.com/office/drawing/2016/5/12/chartex" xmlns:cx7="http://schemas.microsoft.com/office/drawing/2016/5/13/chartex" xmlns:cx8="http://schemas.microsoft.com/office/drawing/2016/5/14/chartex" xmlns:mc="http://schemas.openxmlformats.org/markup-compatibility/2006" xmlns:aink="http://schemas.microsoft.com/office/drawing/2016/ink" xmlns:am3d="http://schemas.microsoft.com/office/drawing/2017/model3d" xmlns:o="urn:schemas-microsoft-com:office:office" xmlns:oel="http://schemas.microsoft.com/office/2019/extlst" xmlns:r="http://schemas.openxmlformats.org/officeDocument/2006/relationships" xmlns:m="http://schemas.openxmlformats.org/officeDocument/2006/math" xmlns:v="urn:schemas-microsoft-com:vml" xmlns:wp14="http://schemas.microsoft.com/office/word/2010/wordprocessingDrawing" xmlns:wp="http://schemas.openxmlformats.org/drawingml/2006/wordprocessingDrawing" xmlns:w10="urn:schemas-microsoft-com:office:word" xmlns:w="http://schemas.openxmlformats.org/wordprocessingml/2006/main" xmlns:w14="http://schemas.microsoft.com/office/word/2010/wordml" xmlns:w15="http://schemas.microsoft.com/office/word/2012/wordml" xmlns:w16cex="http://schemas.microsoft.com/office/word/2018/wordml/cex" xmlns:w16cid="http://schemas.microsoft.com/office/word/2016/wordml/cid" xmlns:w16="http://schemas.microsoft.com/office/word/2018/wordml" xmlns:w16du="http://schemas.microsoft.com/office/word/2023/wordml/word16du" xmlns:w16sdtdh="http://schemas.microsoft.com/office/word/2020/wordml/sdtdatahash" xmlns:w16se="http://schemas.microsoft.com/office/word/2015/wordml/symex" xmlns:wpg="http://schemas.microsoft.com/office/word/2010/wordprocessingGroup" xmlns:wpi="http://schemas.microsoft.com/office/word/2010/wordprocessingInk" xmlns:wne="http://schemas.microsoft.com/office/word/2006/wordml" xmlns:wps="http://schemas.microsoft.com/office/word/2010/wordprocessingShape" mc:Ignorable="w14 w15 w16se w16cid w16 w16cex w16sdtdh w16du wp14">
+<w:numbering xmlns:wpc="http://schemas.microsoft.com/office/word/2010/wordprocessingCanvas" xmlns:cx="http://schemas.microsoft.com/office/drawing/2014/chartex" xmlns:cx1="http://schemas.microsoft.com/office/drawing/2015/9/8/chartex" xmlns:cx2="http://schemas.microsoft.com/office/drawing/2015/10/21/chartex" xmlns:cx3="http://schemas.microsoft.com/office/drawing/2016/5/9/chartex" xmlns:cx4="http://schemas.microsoft.com/office/drawing/2016/5/10/chartex" xmlns:cx5="http://schemas.microsoft.com/office/drawing/2016/5/11/chartex" xmlns:cx6="http://schemas.microsoft.com/office/drawing/2016/5/12/chartex" xmlns:cx7="http://schemas.microsoft.com/office/drawing/2016/5/13/chartex" xmlns:cx8="http://schemas.microsoft.com/office/drawing/2016/5/14/chartex" xmlns:mc="http://schemas.openxmlformats.org/markup-compatibility/2006" xmlns:aink="http://schemas.microsoft.com/office/drawing/2016/ink" xmlns:am3d="http://schemas.microsoft.com/office/drawing/2017/model3d" xmlns:o="urn:schemas-microsoft-com:office:office" xmlns:r="http://schemas.openxmlformats.org/officeDocument/2006/relationships" xmlns:m="http://schemas.openxmlformats.org/officeDocument/2006/math" xmlns:v="urn:schemas-microsoft-com:vml" xmlns:wp14="http://schemas.microsoft.com/office/word/2010/wordprocessingDrawing" xmlns:wp="http://schemas.openxmlformats.org/drawingml/2006/wordprocessingDrawing" xmlns:w10="urn:schemas-microsoft-com:office:word" xmlns:w="http://schemas.openxmlformats.org/wordprocessingml/2006/main" xmlns:w14="http://schemas.microsoft.com/office/word/2010/wordml" xmlns:w15="http://schemas.microsoft.com/office/word/2012/wordml" xmlns:w16cex="http://schemas.microsoft.com/office/word/2018/wordml/cex" xmlns:w16cid="http://schemas.microsoft.com/office/word/2016/wordml/cid" xmlns:w16="http://schemas.microsoft.com/office/word/2018/wordml" xmlns:w16sdtdh="http://schemas.microsoft.com/office/word/2020/wordml/sdtdatahash" xmlns:w16se="http://schemas.microsoft.com/office/word/2015/wordml/symex" xmlns:wpg="http://schemas.microsoft.com/office/word/2010/wordprocessingGroup" xmlns:wpi="http://schemas.microsoft.com/office/word/2010/wordprocessingInk" xmlns:wne="http://schemas.microsoft.com/office/word/2006/wordml" xmlns:wps="http://schemas.microsoft.com/office/word/2010/wordprocessingShape" mc:Ignorable="w14 w15 w16se w16cid w16 w16cex w16sdtdh wp14">
   <w:abstractNum w:abstractNumId="0" w15:restartNumberingAfterBreak="0">
     <w:nsid w:val="05776268"/>
     <w:multiLevelType w:val="hybridMultilevel"/>
@@ -4052,41 +3872,41 @@
       </w:rPr>
     </w:lvl>
   </w:abstractNum>
-  <w:num w:numId="1" w16cid:durableId="1031806343">
+  <w:num w:numId="1">
     <w:abstractNumId w:val="1"/>
   </w:num>
-  <w:num w:numId="2" w16cid:durableId="1856767571">
+  <w:num w:numId="2">
     <w:abstractNumId w:val="6"/>
   </w:num>
-  <w:num w:numId="3" w16cid:durableId="1644582240">
+  <w:num w:numId="3">
     <w:abstractNumId w:val="4"/>
   </w:num>
-  <w:num w:numId="4" w16cid:durableId="1727490753">
+  <w:num w:numId="4">
     <w:abstractNumId w:val="0"/>
   </w:num>
-  <w:num w:numId="5" w16cid:durableId="139159449">
+  <w:num w:numId="5">
     <w:abstractNumId w:val="2"/>
   </w:num>
-  <w:num w:numId="6" w16cid:durableId="817183982">
+  <w:num w:numId="6">
     <w:abstractNumId w:val="5"/>
   </w:num>
-  <w:num w:numId="7" w16cid:durableId="1765954875">
+  <w:num w:numId="7">
     <w:abstractNumId w:val="7"/>
   </w:num>
-  <w:num w:numId="8" w16cid:durableId="1127356775">
+  <w:num w:numId="8">
     <w:abstractNumId w:val="3"/>
   </w:num>
-  <w:num w:numId="9" w16cid:durableId="1348752810">
+  <w:num w:numId="9">
     <w:abstractNumId w:val="9"/>
   </w:num>
-  <w:num w:numId="10" w16cid:durableId="1453555152">
+  <w:num w:numId="10">
     <w:abstractNumId w:val="8"/>
   </w:num>
 </w:numbering>
 </file>
 
 <file path=word/styles.xml><?xml version="1.0" encoding="utf-8"?>
-<w:styles xmlns:mc="http://schemas.openxmlformats.org/markup-compatibility/2006" xmlns:r="http://schemas.openxmlformats.org/officeDocument/2006/relationships" xmlns:w="http://schemas.openxmlformats.org/wordprocessingml/2006/main" xmlns:w14="http://schemas.microsoft.com/office/word/2010/wordml" xmlns:w15="http://schemas.microsoft.com/office/word/2012/wordml" xmlns:w16cex="http://schemas.microsoft.com/office/word/2018/wordml/cex" xmlns:w16cid="http://schemas.microsoft.com/office/word/2016/wordml/cid" xmlns:w16="http://schemas.microsoft.com/office/word/2018/wordml" xmlns:w16du="http://schemas.microsoft.com/office/word/2023/wordml/word16du" xmlns:w16sdtdh="http://schemas.microsoft.com/office/word/2020/wordml/sdtdatahash" xmlns:w16se="http://schemas.microsoft.com/office/word/2015/wordml/symex" mc:Ignorable="w14 w15 w16se w16cid w16 w16cex w16sdtdh w16du">
+<w:styles xmlns:mc="http://schemas.openxmlformats.org/markup-compatibility/2006" xmlns:r="http://schemas.openxmlformats.org/officeDocument/2006/relationships" xmlns:w="http://schemas.openxmlformats.org/wordprocessingml/2006/main" xmlns:w14="http://schemas.microsoft.com/office/word/2010/wordml" xmlns:w15="http://schemas.microsoft.com/office/word/2012/wordml" xmlns:w16cex="http://schemas.microsoft.com/office/word/2018/wordml/cex" xmlns:w16cid="http://schemas.microsoft.com/office/word/2016/wordml/cid" xmlns:w16="http://schemas.microsoft.com/office/word/2018/wordml" xmlns:w16sdtdh="http://schemas.microsoft.com/office/word/2020/wordml/sdtdatahash" xmlns:w16se="http://schemas.microsoft.com/office/word/2015/wordml/symex" mc:Ignorable="w14 w15 w16se w16cid w16 w16cex w16sdtdh">
   <w:docDefaults>
     <w:rPrDefault>
       <w:rPr>

</xml_diff>

<commit_message>
docs(docs): updating metrics in briefing fle
</commit_message>
<xml_diff>
--- a/doc/Briefing Dra. Ana Maria.docx
+++ b/doc/Briefing Dra. Ana Maria.docx
@@ -2539,15 +2539,15 @@
           <w:sz w:val="24"/>
           <w:szCs w:val="24"/>
         </w:rPr>
-        <w:t>Dia 28/09: 1hr</w:t>
-      </w:r>
-      <w:r>
-        <w:rPr>
-          <w:rFonts w:ascii="Arial" w:hAnsi="Arial" w:cs="Arial"/>
-          <w:sz w:val="24"/>
-          <w:szCs w:val="24"/>
-        </w:rPr>
-        <w:t xml:space="preserve"> e 38min</w:t>
+        <w:t xml:space="preserve">Dia 28/09: </w:t>
+      </w:r>
+      <w:r>
+        <w:rPr>
+          <w:rFonts w:ascii="Arial" w:hAnsi="Arial" w:cs="Arial"/>
+          <w:sz w:val="24"/>
+          <w:szCs w:val="24"/>
+        </w:rPr>
+        <w:t>3hr</w:t>
       </w:r>
       <w:r>
         <w:rPr>

</xml_diff>

<commit_message>
feat(frontend): creating a new component to see coments
</commit_message>
<xml_diff>
--- a/doc/Briefing Dra. Ana Maria.docx
+++ b/doc/Briefing Dra. Ana Maria.docx
@@ -1,6 +1,6 @@
 
 <file path=word/document.xml><?xml version="1.0" encoding="utf-8"?>
-<w:document xmlns:wpc="http://schemas.microsoft.com/office/word/2010/wordprocessingCanvas" xmlns:cx="http://schemas.microsoft.com/office/drawing/2014/chartex" xmlns:cx1="http://schemas.microsoft.com/office/drawing/2015/9/8/chartex" xmlns:cx2="http://schemas.microsoft.com/office/drawing/2015/10/21/chartex" xmlns:cx3="http://schemas.microsoft.com/office/drawing/2016/5/9/chartex" xmlns:cx4="http://schemas.microsoft.com/office/drawing/2016/5/10/chartex" xmlns:cx5="http://schemas.microsoft.com/office/drawing/2016/5/11/chartex" xmlns:cx6="http://schemas.microsoft.com/office/drawing/2016/5/12/chartex" xmlns:cx7="http://schemas.microsoft.com/office/drawing/2016/5/13/chartex" xmlns:cx8="http://schemas.microsoft.com/office/drawing/2016/5/14/chartex" xmlns:mc="http://schemas.openxmlformats.org/markup-compatibility/2006" xmlns:aink="http://schemas.microsoft.com/office/drawing/2016/ink" xmlns:am3d="http://schemas.microsoft.com/office/drawing/2017/model3d" xmlns:o="urn:schemas-microsoft-com:office:office" xmlns:r="http://schemas.openxmlformats.org/officeDocument/2006/relationships" xmlns:m="http://schemas.openxmlformats.org/officeDocument/2006/math" xmlns:v="urn:schemas-microsoft-com:vml" xmlns:wp14="http://schemas.microsoft.com/office/word/2010/wordprocessingDrawing" xmlns:wp="http://schemas.openxmlformats.org/drawingml/2006/wordprocessingDrawing" xmlns:w10="urn:schemas-microsoft-com:office:word" xmlns:w="http://schemas.openxmlformats.org/wordprocessingml/2006/main" xmlns:w14="http://schemas.microsoft.com/office/word/2010/wordml" xmlns:w15="http://schemas.microsoft.com/office/word/2012/wordml" xmlns:w16cex="http://schemas.microsoft.com/office/word/2018/wordml/cex" xmlns:w16cid="http://schemas.microsoft.com/office/word/2016/wordml/cid" xmlns:w16="http://schemas.microsoft.com/office/word/2018/wordml" xmlns:w16sdtdh="http://schemas.microsoft.com/office/word/2020/wordml/sdtdatahash" xmlns:w16se="http://schemas.microsoft.com/office/word/2015/wordml/symex" xmlns:wpg="http://schemas.microsoft.com/office/word/2010/wordprocessingGroup" xmlns:wpi="http://schemas.microsoft.com/office/word/2010/wordprocessingInk" xmlns:wne="http://schemas.microsoft.com/office/word/2006/wordml" xmlns:wps="http://schemas.microsoft.com/office/word/2010/wordprocessingShape" mc:Ignorable="w14 w15 w16se w16cid w16 w16cex w16sdtdh wp14">
+<w:document xmlns:wpc="http://schemas.microsoft.com/office/word/2010/wordprocessingCanvas" xmlns:cx="http://schemas.microsoft.com/office/drawing/2014/chartex" xmlns:cx1="http://schemas.microsoft.com/office/drawing/2015/9/8/chartex" xmlns:cx2="http://schemas.microsoft.com/office/drawing/2015/10/21/chartex" xmlns:cx3="http://schemas.microsoft.com/office/drawing/2016/5/9/chartex" xmlns:cx4="http://schemas.microsoft.com/office/drawing/2016/5/10/chartex" xmlns:cx5="http://schemas.microsoft.com/office/drawing/2016/5/11/chartex" xmlns:cx6="http://schemas.microsoft.com/office/drawing/2016/5/12/chartex" xmlns:cx7="http://schemas.microsoft.com/office/drawing/2016/5/13/chartex" xmlns:cx8="http://schemas.microsoft.com/office/drawing/2016/5/14/chartex" xmlns:mc="http://schemas.openxmlformats.org/markup-compatibility/2006" xmlns:aink="http://schemas.microsoft.com/office/drawing/2016/ink" xmlns:am3d="http://schemas.microsoft.com/office/drawing/2017/model3d" xmlns:o="urn:schemas-microsoft-com:office:office" xmlns:oel="http://schemas.microsoft.com/office/2019/extlst" xmlns:r="http://schemas.openxmlformats.org/officeDocument/2006/relationships" xmlns:m="http://schemas.openxmlformats.org/officeDocument/2006/math" xmlns:v="urn:schemas-microsoft-com:vml" xmlns:wp14="http://schemas.microsoft.com/office/word/2010/wordprocessingDrawing" xmlns:wp="http://schemas.openxmlformats.org/drawingml/2006/wordprocessingDrawing" xmlns:w10="urn:schemas-microsoft-com:office:word" xmlns:w="http://schemas.openxmlformats.org/wordprocessingml/2006/main" xmlns:w14="http://schemas.microsoft.com/office/word/2010/wordml" xmlns:w15="http://schemas.microsoft.com/office/word/2012/wordml" xmlns:w16cex="http://schemas.microsoft.com/office/word/2018/wordml/cex" xmlns:w16cid="http://schemas.microsoft.com/office/word/2016/wordml/cid" xmlns:w16="http://schemas.microsoft.com/office/word/2018/wordml" xmlns:w16du="http://schemas.microsoft.com/office/word/2023/wordml/word16du" xmlns:w16sdtdh="http://schemas.microsoft.com/office/word/2020/wordml/sdtdatahash" xmlns:w16se="http://schemas.microsoft.com/office/word/2015/wordml/symex" xmlns:wpg="http://schemas.microsoft.com/office/word/2010/wordprocessingGroup" xmlns:wpi="http://schemas.microsoft.com/office/word/2010/wordprocessingInk" xmlns:wne="http://schemas.microsoft.com/office/word/2006/wordml" xmlns:wps="http://schemas.microsoft.com/office/word/2010/wordprocessingShape" mc:Ignorable="w14 w15 w16se w16cid w16 w16cex w16sdtdh w16du wp14">
   <w:body>
     <w:p>
       <w:pPr>
@@ -298,7 +298,25 @@
           <w:sz w:val="24"/>
           <w:szCs w:val="24"/>
         </w:rPr>
-        <w:t>Oferecer conteúdo informativo sobre sáude mental</w:t>
+        <w:t xml:space="preserve">Oferecer conteúdo informativo sobre </w:t>
+      </w:r>
+      <w:proofErr w:type="spellStart"/>
+      <w:r>
+        <w:rPr>
+          <w:rFonts w:ascii="Arial" w:hAnsi="Arial" w:cs="Arial"/>
+          <w:sz w:val="24"/>
+          <w:szCs w:val="24"/>
+        </w:rPr>
+        <w:t>sáude</w:t>
+      </w:r>
+      <w:proofErr w:type="spellEnd"/>
+      <w:r>
+        <w:rPr>
+          <w:rFonts w:ascii="Arial" w:hAnsi="Arial" w:cs="Arial"/>
+          <w:sz w:val="24"/>
+          <w:szCs w:val="24"/>
+        </w:rPr>
+        <w:t xml:space="preserve"> mental</w:t>
       </w:r>
     </w:p>
     <w:p>
@@ -384,7 +402,25 @@
           <w:sz w:val="24"/>
           <w:szCs w:val="24"/>
         </w:rPr>
-        <w:t>Gênero: Predominamente Feminino</w:t>
+        <w:t xml:space="preserve">Gênero: </w:t>
+      </w:r>
+      <w:proofErr w:type="spellStart"/>
+      <w:r>
+        <w:rPr>
+          <w:rFonts w:ascii="Arial" w:hAnsi="Arial" w:cs="Arial"/>
+          <w:sz w:val="24"/>
+          <w:szCs w:val="24"/>
+        </w:rPr>
+        <w:t>Predominamente</w:t>
+      </w:r>
+      <w:proofErr w:type="spellEnd"/>
+      <w:r>
+        <w:rPr>
+          <w:rFonts w:ascii="Arial" w:hAnsi="Arial" w:cs="Arial"/>
+          <w:sz w:val="24"/>
+          <w:szCs w:val="24"/>
+        </w:rPr>
+        <w:t xml:space="preserve"> Feminino</w:t>
       </w:r>
     </w:p>
     <w:p>
@@ -456,7 +492,25 @@
           <w:sz w:val="24"/>
           <w:szCs w:val="24"/>
         </w:rPr>
-        <w:t>Comportamento online: Uso frequente de redes sociais, busca por informações sobre sáude mental, interesse em conteúdos de autoajuda e psicologia</w:t>
+        <w:t xml:space="preserve">Comportamento online: Uso frequente de redes sociais, busca por informações sobre </w:t>
+      </w:r>
+      <w:proofErr w:type="spellStart"/>
+      <w:r>
+        <w:rPr>
+          <w:rFonts w:ascii="Arial" w:hAnsi="Arial" w:cs="Arial"/>
+          <w:sz w:val="24"/>
+          <w:szCs w:val="24"/>
+        </w:rPr>
+        <w:t>sáude</w:t>
+      </w:r>
+      <w:proofErr w:type="spellEnd"/>
+      <w:r>
+        <w:rPr>
+          <w:rFonts w:ascii="Arial" w:hAnsi="Arial" w:cs="Arial"/>
+          <w:sz w:val="24"/>
+          <w:szCs w:val="24"/>
+        </w:rPr>
+        <w:t xml:space="preserve"> mental, interesse em conteúdos de autoajuda e psicologia</w:t>
       </w:r>
     </w:p>
     <w:p>
@@ -757,7 +811,25 @@
           <w:sz w:val="24"/>
           <w:szCs w:val="24"/>
         </w:rPr>
-        <w:t>O cliente ja possui identidade visual?</w:t>
+        <w:t xml:space="preserve">O cliente </w:t>
+      </w:r>
+      <w:proofErr w:type="spellStart"/>
+      <w:r>
+        <w:rPr>
+          <w:rFonts w:ascii="Arial" w:hAnsi="Arial" w:cs="Arial"/>
+          <w:sz w:val="24"/>
+          <w:szCs w:val="24"/>
+        </w:rPr>
+        <w:t>ja</w:t>
+      </w:r>
+      <w:proofErr w:type="spellEnd"/>
+      <w:r>
+        <w:rPr>
+          <w:rFonts w:ascii="Arial" w:hAnsi="Arial" w:cs="Arial"/>
+          <w:sz w:val="24"/>
+          <w:szCs w:val="24"/>
+        </w:rPr>
+        <w:t xml:space="preserve"> possui identidade visual?</w:t>
       </w:r>
     </w:p>
     <w:p>
@@ -861,6 +933,7 @@
           <w:lang w:eastAsia="pt-BR"/>
         </w:rPr>
       </w:pPr>
+      <w:proofErr w:type="spellStart"/>
       <w:r>
         <w:rPr>
           <w:rFonts w:ascii="Arial" w:eastAsia="Times New Roman" w:hAnsi="Arial" w:cs="Arial"/>
@@ -868,7 +941,17 @@
           <w:szCs w:val="24"/>
           <w:lang w:eastAsia="pt-BR"/>
         </w:rPr>
-        <w:t xml:space="preserve">Hex: </w:t>
+        <w:t>Hex</w:t>
+      </w:r>
+      <w:proofErr w:type="spellEnd"/>
+      <w:r>
+        <w:rPr>
+          <w:rFonts w:ascii="Arial" w:eastAsia="Times New Roman" w:hAnsi="Arial" w:cs="Arial"/>
+          <w:sz w:val="24"/>
+          <w:szCs w:val="24"/>
+          <w:lang w:eastAsia="pt-BR"/>
+        </w:rPr>
+        <w:t xml:space="preserve">: </w:t>
       </w:r>
       <w:r>
         <w:rPr>
@@ -952,6 +1035,7 @@
           <w:lang w:eastAsia="pt-BR"/>
         </w:rPr>
       </w:pPr>
+      <w:proofErr w:type="spellStart"/>
       <w:r>
         <w:rPr>
           <w:rFonts w:ascii="Arial" w:eastAsia="Times New Roman" w:hAnsi="Arial" w:cs="Arial"/>
@@ -959,7 +1043,17 @@
           <w:szCs w:val="24"/>
           <w:lang w:eastAsia="pt-BR"/>
         </w:rPr>
-        <w:t xml:space="preserve">Hex: </w:t>
+        <w:t>Hex</w:t>
+      </w:r>
+      <w:proofErr w:type="spellEnd"/>
+      <w:r>
+        <w:rPr>
+          <w:rFonts w:ascii="Arial" w:eastAsia="Times New Roman" w:hAnsi="Arial" w:cs="Arial"/>
+          <w:sz w:val="24"/>
+          <w:szCs w:val="24"/>
+          <w:lang w:eastAsia="pt-BR"/>
+        </w:rPr>
+        <w:t xml:space="preserve">: </w:t>
       </w:r>
       <w:r>
         <w:rPr>
@@ -1044,6 +1138,7 @@
           <w:lang w:eastAsia="pt-BR"/>
         </w:rPr>
       </w:pPr>
+      <w:proofErr w:type="spellStart"/>
       <w:r>
         <w:rPr>
           <w:rFonts w:ascii="Arial" w:eastAsia="Times New Roman" w:hAnsi="Arial" w:cs="Arial"/>
@@ -1051,7 +1146,17 @@
           <w:szCs w:val="24"/>
           <w:lang w:eastAsia="pt-BR"/>
         </w:rPr>
-        <w:t xml:space="preserve">Hex: </w:t>
+        <w:t>Hex</w:t>
+      </w:r>
+      <w:proofErr w:type="spellEnd"/>
+      <w:r>
+        <w:rPr>
+          <w:rFonts w:ascii="Arial" w:eastAsia="Times New Roman" w:hAnsi="Arial" w:cs="Arial"/>
+          <w:sz w:val="24"/>
+          <w:szCs w:val="24"/>
+          <w:lang w:eastAsia="pt-BR"/>
+        </w:rPr>
+        <w:t xml:space="preserve">: </w:t>
       </w:r>
       <w:r>
         <w:rPr>
@@ -1135,6 +1240,7 @@
           <w:lang w:eastAsia="pt-BR"/>
         </w:rPr>
       </w:pPr>
+      <w:proofErr w:type="spellStart"/>
       <w:r>
         <w:rPr>
           <w:rFonts w:ascii="Arial" w:eastAsia="Times New Roman" w:hAnsi="Arial" w:cs="Arial"/>
@@ -1142,7 +1248,17 @@
           <w:szCs w:val="24"/>
           <w:lang w:eastAsia="pt-BR"/>
         </w:rPr>
-        <w:t xml:space="preserve">Hex: </w:t>
+        <w:t>Hex</w:t>
+      </w:r>
+      <w:proofErr w:type="spellEnd"/>
+      <w:r>
+        <w:rPr>
+          <w:rFonts w:ascii="Arial" w:eastAsia="Times New Roman" w:hAnsi="Arial" w:cs="Arial"/>
+          <w:sz w:val="24"/>
+          <w:szCs w:val="24"/>
+          <w:lang w:eastAsia="pt-BR"/>
+        </w:rPr>
+        <w:t xml:space="preserve">: </w:t>
       </w:r>
       <w:r>
         <w:rPr>
@@ -1226,6 +1342,7 @@
           <w:lang w:eastAsia="pt-BR"/>
         </w:rPr>
       </w:pPr>
+      <w:proofErr w:type="spellStart"/>
       <w:r>
         <w:rPr>
           <w:rFonts w:ascii="Arial" w:eastAsia="Times New Roman" w:hAnsi="Arial" w:cs="Arial"/>
@@ -1233,7 +1350,17 @@
           <w:szCs w:val="24"/>
           <w:lang w:eastAsia="pt-BR"/>
         </w:rPr>
-        <w:t xml:space="preserve">Hex: </w:t>
+        <w:t>Hex</w:t>
+      </w:r>
+      <w:proofErr w:type="spellEnd"/>
+      <w:r>
+        <w:rPr>
+          <w:rFonts w:ascii="Arial" w:eastAsia="Times New Roman" w:hAnsi="Arial" w:cs="Arial"/>
+          <w:sz w:val="24"/>
+          <w:szCs w:val="24"/>
+          <w:lang w:eastAsia="pt-BR"/>
+        </w:rPr>
+        <w:t xml:space="preserve">: </w:t>
       </w:r>
       <w:r>
         <w:rPr>
@@ -1299,7 +1426,79 @@
           <w:sz w:val="24"/>
           <w:szCs w:val="24"/>
         </w:rPr>
-        <w:t>Fontes: Utilizar uma fonte sans-serif como “Roboto” para o texto geral, que é moderna e de facil leitura. Para títulos, uma fonte serifada elegante como “Merriweather” pode ser usada para adicionar um toque de sofisticação.</w:t>
+        <w:t xml:space="preserve">Fontes: Utilizar uma fonte </w:t>
+      </w:r>
+      <w:proofErr w:type="spellStart"/>
+      <w:r>
+        <w:rPr>
+          <w:rFonts w:ascii="Arial" w:hAnsi="Arial" w:cs="Arial"/>
+          <w:sz w:val="24"/>
+          <w:szCs w:val="24"/>
+        </w:rPr>
+        <w:t>sans-serif</w:t>
+      </w:r>
+      <w:proofErr w:type="spellEnd"/>
+      <w:r>
+        <w:rPr>
+          <w:rFonts w:ascii="Arial" w:hAnsi="Arial" w:cs="Arial"/>
+          <w:sz w:val="24"/>
+          <w:szCs w:val="24"/>
+        </w:rPr>
+        <w:t xml:space="preserve"> como “</w:t>
+      </w:r>
+      <w:proofErr w:type="spellStart"/>
+      <w:r>
+        <w:rPr>
+          <w:rFonts w:ascii="Arial" w:hAnsi="Arial" w:cs="Arial"/>
+          <w:sz w:val="24"/>
+          <w:szCs w:val="24"/>
+        </w:rPr>
+        <w:t>Roboto</w:t>
+      </w:r>
+      <w:proofErr w:type="spellEnd"/>
+      <w:r>
+        <w:rPr>
+          <w:rFonts w:ascii="Arial" w:hAnsi="Arial" w:cs="Arial"/>
+          <w:sz w:val="24"/>
+          <w:szCs w:val="24"/>
+        </w:rPr>
+        <w:t xml:space="preserve">” para o texto geral, que é moderna e de </w:t>
+      </w:r>
+      <w:proofErr w:type="spellStart"/>
+      <w:r>
+        <w:rPr>
+          <w:rFonts w:ascii="Arial" w:hAnsi="Arial" w:cs="Arial"/>
+          <w:sz w:val="24"/>
+          <w:szCs w:val="24"/>
+        </w:rPr>
+        <w:t>facil</w:t>
+      </w:r>
+      <w:proofErr w:type="spellEnd"/>
+      <w:r>
+        <w:rPr>
+          <w:rFonts w:ascii="Arial" w:hAnsi="Arial" w:cs="Arial"/>
+          <w:sz w:val="24"/>
+          <w:szCs w:val="24"/>
+        </w:rPr>
+        <w:t xml:space="preserve"> leitura. Para títulos, uma fonte serifada elegante como “</w:t>
+      </w:r>
+      <w:proofErr w:type="spellStart"/>
+      <w:r>
+        <w:rPr>
+          <w:rFonts w:ascii="Arial" w:hAnsi="Arial" w:cs="Arial"/>
+          <w:sz w:val="24"/>
+          <w:szCs w:val="24"/>
+        </w:rPr>
+        <w:t>Merriweather</w:t>
+      </w:r>
+      <w:proofErr w:type="spellEnd"/>
+      <w:r>
+        <w:rPr>
+          <w:rFonts w:ascii="Arial" w:hAnsi="Arial" w:cs="Arial"/>
+          <w:sz w:val="24"/>
+          <w:szCs w:val="24"/>
+        </w:rPr>
+        <w:t>” pode ser usada para adicionar um toque de sofisticação.</w:t>
       </w:r>
     </w:p>
     <w:p>
@@ -2726,15 +2925,15 @@
           <w:sz w:val="24"/>
           <w:szCs w:val="24"/>
         </w:rPr>
-        <w:t>Dia 05/09: 1hr</w:t>
-      </w:r>
-      <w:r>
-        <w:rPr>
-          <w:rFonts w:ascii="Arial" w:hAnsi="Arial" w:cs="Arial"/>
-          <w:sz w:val="24"/>
-          <w:szCs w:val="24"/>
-        </w:rPr>
-        <w:t xml:space="preserve"> 30min</w:t>
+        <w:t xml:space="preserve">Dia 05/09: </w:t>
+      </w:r>
+      <w:r>
+        <w:rPr>
+          <w:rFonts w:ascii="Arial" w:hAnsi="Arial" w:cs="Arial"/>
+          <w:sz w:val="24"/>
+          <w:szCs w:val="24"/>
+        </w:rPr>
+        <w:t>2hr</w:t>
       </w:r>
       <w:r>
         <w:rPr>
@@ -2756,7 +2955,7 @@
 </file>
 
 <file path=word/endnotes.xml><?xml version="1.0" encoding="utf-8"?>
-<w:endnotes xmlns:wpc="http://schemas.microsoft.com/office/word/2010/wordprocessingCanvas" xmlns:cx="http://schemas.microsoft.com/office/drawing/2014/chartex" xmlns:cx1="http://schemas.microsoft.com/office/drawing/2015/9/8/chartex" xmlns:cx2="http://schemas.microsoft.com/office/drawing/2015/10/21/chartex" xmlns:cx3="http://schemas.microsoft.com/office/drawing/2016/5/9/chartex" xmlns:cx4="http://schemas.microsoft.com/office/drawing/2016/5/10/chartex" xmlns:cx5="http://schemas.microsoft.com/office/drawing/2016/5/11/chartex" xmlns:cx6="http://schemas.microsoft.com/office/drawing/2016/5/12/chartex" xmlns:cx7="http://schemas.microsoft.com/office/drawing/2016/5/13/chartex" xmlns:cx8="http://schemas.microsoft.com/office/drawing/2016/5/14/chartex" xmlns:mc="http://schemas.openxmlformats.org/markup-compatibility/2006" xmlns:aink="http://schemas.microsoft.com/office/drawing/2016/ink" xmlns:am3d="http://schemas.microsoft.com/office/drawing/2017/model3d" xmlns:o="urn:schemas-microsoft-com:office:office" xmlns:r="http://schemas.openxmlformats.org/officeDocument/2006/relationships" xmlns:m="http://schemas.openxmlformats.org/officeDocument/2006/math" xmlns:v="urn:schemas-microsoft-com:vml" xmlns:wp14="http://schemas.microsoft.com/office/word/2010/wordprocessingDrawing" xmlns:wp="http://schemas.openxmlformats.org/drawingml/2006/wordprocessingDrawing" xmlns:w10="urn:schemas-microsoft-com:office:word" xmlns:w="http://schemas.openxmlformats.org/wordprocessingml/2006/main" xmlns:w14="http://schemas.microsoft.com/office/word/2010/wordml" xmlns:w15="http://schemas.microsoft.com/office/word/2012/wordml" xmlns:w16cex="http://schemas.microsoft.com/office/word/2018/wordml/cex" xmlns:w16cid="http://schemas.microsoft.com/office/word/2016/wordml/cid" xmlns:w16="http://schemas.microsoft.com/office/word/2018/wordml" xmlns:w16sdtdh="http://schemas.microsoft.com/office/word/2020/wordml/sdtdatahash" xmlns:w16se="http://schemas.microsoft.com/office/word/2015/wordml/symex" xmlns:wpg="http://schemas.microsoft.com/office/word/2010/wordprocessingGroup" xmlns:wpi="http://schemas.microsoft.com/office/word/2010/wordprocessingInk" xmlns:wne="http://schemas.microsoft.com/office/word/2006/wordml" xmlns:wps="http://schemas.microsoft.com/office/word/2010/wordprocessingShape" mc:Ignorable="w14 w15 w16se w16cid w16 w16cex w16sdtdh wp14">
+<w:endnotes xmlns:wpc="http://schemas.microsoft.com/office/word/2010/wordprocessingCanvas" xmlns:cx="http://schemas.microsoft.com/office/drawing/2014/chartex" xmlns:cx1="http://schemas.microsoft.com/office/drawing/2015/9/8/chartex" xmlns:cx2="http://schemas.microsoft.com/office/drawing/2015/10/21/chartex" xmlns:cx3="http://schemas.microsoft.com/office/drawing/2016/5/9/chartex" xmlns:cx4="http://schemas.microsoft.com/office/drawing/2016/5/10/chartex" xmlns:cx5="http://schemas.microsoft.com/office/drawing/2016/5/11/chartex" xmlns:cx6="http://schemas.microsoft.com/office/drawing/2016/5/12/chartex" xmlns:cx7="http://schemas.microsoft.com/office/drawing/2016/5/13/chartex" xmlns:cx8="http://schemas.microsoft.com/office/drawing/2016/5/14/chartex" xmlns:mc="http://schemas.openxmlformats.org/markup-compatibility/2006" xmlns:aink="http://schemas.microsoft.com/office/drawing/2016/ink" xmlns:am3d="http://schemas.microsoft.com/office/drawing/2017/model3d" xmlns:o="urn:schemas-microsoft-com:office:office" xmlns:oel="http://schemas.microsoft.com/office/2019/extlst" xmlns:r="http://schemas.openxmlformats.org/officeDocument/2006/relationships" xmlns:m="http://schemas.openxmlformats.org/officeDocument/2006/math" xmlns:v="urn:schemas-microsoft-com:vml" xmlns:wp14="http://schemas.microsoft.com/office/word/2010/wordprocessingDrawing" xmlns:wp="http://schemas.openxmlformats.org/drawingml/2006/wordprocessingDrawing" xmlns:w10="urn:schemas-microsoft-com:office:word" xmlns:w="http://schemas.openxmlformats.org/wordprocessingml/2006/main" xmlns:w14="http://schemas.microsoft.com/office/word/2010/wordml" xmlns:w15="http://schemas.microsoft.com/office/word/2012/wordml" xmlns:w16cex="http://schemas.microsoft.com/office/word/2018/wordml/cex" xmlns:w16cid="http://schemas.microsoft.com/office/word/2016/wordml/cid" xmlns:w16="http://schemas.microsoft.com/office/word/2018/wordml" xmlns:w16du="http://schemas.microsoft.com/office/word/2023/wordml/word16du" xmlns:w16sdtdh="http://schemas.microsoft.com/office/word/2020/wordml/sdtdatahash" xmlns:w16se="http://schemas.microsoft.com/office/word/2015/wordml/symex" xmlns:wpg="http://schemas.microsoft.com/office/word/2010/wordprocessingGroup" xmlns:wpi="http://schemas.microsoft.com/office/word/2010/wordprocessingInk" xmlns:wne="http://schemas.microsoft.com/office/word/2006/wordml" xmlns:wps="http://schemas.microsoft.com/office/word/2010/wordprocessingShape" mc:Ignorable="w14 w15 w16se w16cid w16 w16cex w16sdtdh w16du wp14">
   <w:endnote w:type="separator" w:id="-1">
     <w:p>
       <w:pPr>
@@ -2781,7 +2980,7 @@
 </file>
 
 <file path=word/footnotes.xml><?xml version="1.0" encoding="utf-8"?>
-<w:footnotes xmlns:wpc="http://schemas.microsoft.com/office/word/2010/wordprocessingCanvas" xmlns:cx="http://schemas.microsoft.com/office/drawing/2014/chartex" xmlns:cx1="http://schemas.microsoft.com/office/drawing/2015/9/8/chartex" xmlns:cx2="http://schemas.microsoft.com/office/drawing/2015/10/21/chartex" xmlns:cx3="http://schemas.microsoft.com/office/drawing/2016/5/9/chartex" xmlns:cx4="http://schemas.microsoft.com/office/drawing/2016/5/10/chartex" xmlns:cx5="http://schemas.microsoft.com/office/drawing/2016/5/11/chartex" xmlns:cx6="http://schemas.microsoft.com/office/drawing/2016/5/12/chartex" xmlns:cx7="http://schemas.microsoft.com/office/drawing/2016/5/13/chartex" xmlns:cx8="http://schemas.microsoft.com/office/drawing/2016/5/14/chartex" xmlns:mc="http://schemas.openxmlformats.org/markup-compatibility/2006" xmlns:aink="http://schemas.microsoft.com/office/drawing/2016/ink" xmlns:am3d="http://schemas.microsoft.com/office/drawing/2017/model3d" xmlns:o="urn:schemas-microsoft-com:office:office" xmlns:r="http://schemas.openxmlformats.org/officeDocument/2006/relationships" xmlns:m="http://schemas.openxmlformats.org/officeDocument/2006/math" xmlns:v="urn:schemas-microsoft-com:vml" xmlns:wp14="http://schemas.microsoft.com/office/word/2010/wordprocessingDrawing" xmlns:wp="http://schemas.openxmlformats.org/drawingml/2006/wordprocessingDrawing" xmlns:w10="urn:schemas-microsoft-com:office:word" xmlns:w="http://schemas.openxmlformats.org/wordprocessingml/2006/main" xmlns:w14="http://schemas.microsoft.com/office/word/2010/wordml" xmlns:w15="http://schemas.microsoft.com/office/word/2012/wordml" xmlns:w16cex="http://schemas.microsoft.com/office/word/2018/wordml/cex" xmlns:w16cid="http://schemas.microsoft.com/office/word/2016/wordml/cid" xmlns:w16="http://schemas.microsoft.com/office/word/2018/wordml" xmlns:w16sdtdh="http://schemas.microsoft.com/office/word/2020/wordml/sdtdatahash" xmlns:w16se="http://schemas.microsoft.com/office/word/2015/wordml/symex" xmlns:wpg="http://schemas.microsoft.com/office/word/2010/wordprocessingGroup" xmlns:wpi="http://schemas.microsoft.com/office/word/2010/wordprocessingInk" xmlns:wne="http://schemas.microsoft.com/office/word/2006/wordml" xmlns:wps="http://schemas.microsoft.com/office/word/2010/wordprocessingShape" mc:Ignorable="w14 w15 w16se w16cid w16 w16cex w16sdtdh wp14">
+<w:footnotes xmlns:wpc="http://schemas.microsoft.com/office/word/2010/wordprocessingCanvas" xmlns:cx="http://schemas.microsoft.com/office/drawing/2014/chartex" xmlns:cx1="http://schemas.microsoft.com/office/drawing/2015/9/8/chartex" xmlns:cx2="http://schemas.microsoft.com/office/drawing/2015/10/21/chartex" xmlns:cx3="http://schemas.microsoft.com/office/drawing/2016/5/9/chartex" xmlns:cx4="http://schemas.microsoft.com/office/drawing/2016/5/10/chartex" xmlns:cx5="http://schemas.microsoft.com/office/drawing/2016/5/11/chartex" xmlns:cx6="http://schemas.microsoft.com/office/drawing/2016/5/12/chartex" xmlns:cx7="http://schemas.microsoft.com/office/drawing/2016/5/13/chartex" xmlns:cx8="http://schemas.microsoft.com/office/drawing/2016/5/14/chartex" xmlns:mc="http://schemas.openxmlformats.org/markup-compatibility/2006" xmlns:aink="http://schemas.microsoft.com/office/drawing/2016/ink" xmlns:am3d="http://schemas.microsoft.com/office/drawing/2017/model3d" xmlns:o="urn:schemas-microsoft-com:office:office" xmlns:oel="http://schemas.microsoft.com/office/2019/extlst" xmlns:r="http://schemas.openxmlformats.org/officeDocument/2006/relationships" xmlns:m="http://schemas.openxmlformats.org/officeDocument/2006/math" xmlns:v="urn:schemas-microsoft-com:vml" xmlns:wp14="http://schemas.microsoft.com/office/word/2010/wordprocessingDrawing" xmlns:wp="http://schemas.openxmlformats.org/drawingml/2006/wordprocessingDrawing" xmlns:w10="urn:schemas-microsoft-com:office:word" xmlns:w="http://schemas.openxmlformats.org/wordprocessingml/2006/main" xmlns:w14="http://schemas.microsoft.com/office/word/2010/wordml" xmlns:w15="http://schemas.microsoft.com/office/word/2012/wordml" xmlns:w16cex="http://schemas.microsoft.com/office/word/2018/wordml/cex" xmlns:w16cid="http://schemas.microsoft.com/office/word/2016/wordml/cid" xmlns:w16="http://schemas.microsoft.com/office/word/2018/wordml" xmlns:w16du="http://schemas.microsoft.com/office/word/2023/wordml/word16du" xmlns:w16sdtdh="http://schemas.microsoft.com/office/word/2020/wordml/sdtdatahash" xmlns:w16se="http://schemas.microsoft.com/office/word/2015/wordml/symex" xmlns:wpg="http://schemas.microsoft.com/office/word/2010/wordprocessingGroup" xmlns:wpi="http://schemas.microsoft.com/office/word/2010/wordprocessingInk" xmlns:wne="http://schemas.microsoft.com/office/word/2006/wordml" xmlns:wps="http://schemas.microsoft.com/office/word/2010/wordprocessingShape" mc:Ignorable="w14 w15 w16se w16cid w16 w16cex w16sdtdh w16du wp14">
   <w:footnote w:type="separator" w:id="-1">
     <w:p>
       <w:pPr>
@@ -2806,7 +3005,7 @@
 </file>
 
 <file path=word/numbering.xml><?xml version="1.0" encoding="utf-8"?>
-<w:numbering xmlns:wpc="http://schemas.microsoft.com/office/word/2010/wordprocessingCanvas" xmlns:cx="http://schemas.microsoft.com/office/drawing/2014/chartex" xmlns:cx1="http://schemas.microsoft.com/office/drawing/2015/9/8/chartex" xmlns:cx2="http://schemas.microsoft.com/office/drawing/2015/10/21/chartex" xmlns:cx3="http://schemas.microsoft.com/office/drawing/2016/5/9/chartex" xmlns:cx4="http://schemas.microsoft.com/office/drawing/2016/5/10/chartex" xmlns:cx5="http://schemas.microsoft.com/office/drawing/2016/5/11/chartex" xmlns:cx6="http://schemas.microsoft.com/office/drawing/2016/5/12/chartex" xmlns:cx7="http://schemas.microsoft.com/office/drawing/2016/5/13/chartex" xmlns:cx8="http://schemas.microsoft.com/office/drawing/2016/5/14/chartex" xmlns:mc="http://schemas.openxmlformats.org/markup-compatibility/2006" xmlns:aink="http://schemas.microsoft.com/office/drawing/2016/ink" xmlns:am3d="http://schemas.microsoft.com/office/drawing/2017/model3d" xmlns:o="urn:schemas-microsoft-com:office:office" xmlns:r="http://schemas.openxmlformats.org/officeDocument/2006/relationships" xmlns:m="http://schemas.openxmlformats.org/officeDocument/2006/math" xmlns:v="urn:schemas-microsoft-com:vml" xmlns:wp14="http://schemas.microsoft.com/office/word/2010/wordprocessingDrawing" xmlns:wp="http://schemas.openxmlformats.org/drawingml/2006/wordprocessingDrawing" xmlns:w10="urn:schemas-microsoft-com:office:word" xmlns:w="http://schemas.openxmlformats.org/wordprocessingml/2006/main" xmlns:w14="http://schemas.microsoft.com/office/word/2010/wordml" xmlns:w15="http://schemas.microsoft.com/office/word/2012/wordml" xmlns:w16cex="http://schemas.microsoft.com/office/word/2018/wordml/cex" xmlns:w16cid="http://schemas.microsoft.com/office/word/2016/wordml/cid" xmlns:w16="http://schemas.microsoft.com/office/word/2018/wordml" xmlns:w16sdtdh="http://schemas.microsoft.com/office/word/2020/wordml/sdtdatahash" xmlns:w16se="http://schemas.microsoft.com/office/word/2015/wordml/symex" xmlns:wpg="http://schemas.microsoft.com/office/word/2010/wordprocessingGroup" xmlns:wpi="http://schemas.microsoft.com/office/word/2010/wordprocessingInk" xmlns:wne="http://schemas.microsoft.com/office/word/2006/wordml" xmlns:wps="http://schemas.microsoft.com/office/word/2010/wordprocessingShape" mc:Ignorable="w14 w15 w16se w16cid w16 w16cex w16sdtdh wp14">
+<w:numbering xmlns:wpc="http://schemas.microsoft.com/office/word/2010/wordprocessingCanvas" xmlns:cx="http://schemas.microsoft.com/office/drawing/2014/chartex" xmlns:cx1="http://schemas.microsoft.com/office/drawing/2015/9/8/chartex" xmlns:cx2="http://schemas.microsoft.com/office/drawing/2015/10/21/chartex" xmlns:cx3="http://schemas.microsoft.com/office/drawing/2016/5/9/chartex" xmlns:cx4="http://schemas.microsoft.com/office/drawing/2016/5/10/chartex" xmlns:cx5="http://schemas.microsoft.com/office/drawing/2016/5/11/chartex" xmlns:cx6="http://schemas.microsoft.com/office/drawing/2016/5/12/chartex" xmlns:cx7="http://schemas.microsoft.com/office/drawing/2016/5/13/chartex" xmlns:cx8="http://schemas.microsoft.com/office/drawing/2016/5/14/chartex" xmlns:mc="http://schemas.openxmlformats.org/markup-compatibility/2006" xmlns:aink="http://schemas.microsoft.com/office/drawing/2016/ink" xmlns:am3d="http://schemas.microsoft.com/office/drawing/2017/model3d" xmlns:o="urn:schemas-microsoft-com:office:office" xmlns:oel="http://schemas.microsoft.com/office/2019/extlst" xmlns:r="http://schemas.openxmlformats.org/officeDocument/2006/relationships" xmlns:m="http://schemas.openxmlformats.org/officeDocument/2006/math" xmlns:v="urn:schemas-microsoft-com:vml" xmlns:wp14="http://schemas.microsoft.com/office/word/2010/wordprocessingDrawing" xmlns:wp="http://schemas.openxmlformats.org/drawingml/2006/wordprocessingDrawing" xmlns:w10="urn:schemas-microsoft-com:office:word" xmlns:w="http://schemas.openxmlformats.org/wordprocessingml/2006/main" xmlns:w14="http://schemas.microsoft.com/office/word/2010/wordml" xmlns:w15="http://schemas.microsoft.com/office/word/2012/wordml" xmlns:w16cex="http://schemas.microsoft.com/office/word/2018/wordml/cex" xmlns:w16cid="http://schemas.microsoft.com/office/word/2016/wordml/cid" xmlns:w16="http://schemas.microsoft.com/office/word/2018/wordml" xmlns:w16du="http://schemas.microsoft.com/office/word/2023/wordml/word16du" xmlns:w16sdtdh="http://schemas.microsoft.com/office/word/2020/wordml/sdtdatahash" xmlns:w16se="http://schemas.microsoft.com/office/word/2015/wordml/symex" xmlns:wpg="http://schemas.microsoft.com/office/word/2010/wordprocessingGroup" xmlns:wpi="http://schemas.microsoft.com/office/word/2010/wordprocessingInk" xmlns:wne="http://schemas.microsoft.com/office/word/2006/wordml" xmlns:wps="http://schemas.microsoft.com/office/word/2010/wordprocessingShape" mc:Ignorable="w14 w15 w16se w16cid w16 w16cex w16sdtdh w16du wp14">
   <w:abstractNum w:abstractNumId="0" w15:restartNumberingAfterBreak="0">
     <w:nsid w:val="05776268"/>
     <w:multiLevelType w:val="hybridMultilevel"/>
@@ -4114,41 +4313,41 @@
       </w:rPr>
     </w:lvl>
   </w:abstractNum>
-  <w:num w:numId="1">
+  <w:num w:numId="1" w16cid:durableId="1885170748">
     <w:abstractNumId w:val="1"/>
   </w:num>
-  <w:num w:numId="2">
+  <w:num w:numId="2" w16cid:durableId="347099127">
     <w:abstractNumId w:val="6"/>
   </w:num>
-  <w:num w:numId="3">
+  <w:num w:numId="3" w16cid:durableId="1332371627">
     <w:abstractNumId w:val="4"/>
   </w:num>
-  <w:num w:numId="4">
+  <w:num w:numId="4" w16cid:durableId="1110931895">
     <w:abstractNumId w:val="0"/>
   </w:num>
-  <w:num w:numId="5">
+  <w:num w:numId="5" w16cid:durableId="1602908469">
     <w:abstractNumId w:val="2"/>
   </w:num>
-  <w:num w:numId="6">
+  <w:num w:numId="6" w16cid:durableId="1681733903">
     <w:abstractNumId w:val="5"/>
   </w:num>
-  <w:num w:numId="7">
+  <w:num w:numId="7" w16cid:durableId="36660743">
     <w:abstractNumId w:val="7"/>
   </w:num>
-  <w:num w:numId="8">
+  <w:num w:numId="8" w16cid:durableId="2102485893">
     <w:abstractNumId w:val="3"/>
   </w:num>
-  <w:num w:numId="9">
+  <w:num w:numId="9" w16cid:durableId="91947156">
     <w:abstractNumId w:val="9"/>
   </w:num>
-  <w:num w:numId="10">
+  <w:num w:numId="10" w16cid:durableId="830410715">
     <w:abstractNumId w:val="8"/>
   </w:num>
 </w:numbering>
 </file>
 
 <file path=word/styles.xml><?xml version="1.0" encoding="utf-8"?>
-<w:styles xmlns:mc="http://schemas.openxmlformats.org/markup-compatibility/2006" xmlns:r="http://schemas.openxmlformats.org/officeDocument/2006/relationships" xmlns:w="http://schemas.openxmlformats.org/wordprocessingml/2006/main" xmlns:w14="http://schemas.microsoft.com/office/word/2010/wordml" xmlns:w15="http://schemas.microsoft.com/office/word/2012/wordml" xmlns:w16cex="http://schemas.microsoft.com/office/word/2018/wordml/cex" xmlns:w16cid="http://schemas.microsoft.com/office/word/2016/wordml/cid" xmlns:w16="http://schemas.microsoft.com/office/word/2018/wordml" xmlns:w16sdtdh="http://schemas.microsoft.com/office/word/2020/wordml/sdtdatahash" xmlns:w16se="http://schemas.microsoft.com/office/word/2015/wordml/symex" mc:Ignorable="w14 w15 w16se w16cid w16 w16cex w16sdtdh">
+<w:styles xmlns:mc="http://schemas.openxmlformats.org/markup-compatibility/2006" xmlns:r="http://schemas.openxmlformats.org/officeDocument/2006/relationships" xmlns:w="http://schemas.openxmlformats.org/wordprocessingml/2006/main" xmlns:w14="http://schemas.microsoft.com/office/word/2010/wordml" xmlns:w15="http://schemas.microsoft.com/office/word/2012/wordml" xmlns:w16cex="http://schemas.microsoft.com/office/word/2018/wordml/cex" xmlns:w16cid="http://schemas.microsoft.com/office/word/2016/wordml/cid" xmlns:w16="http://schemas.microsoft.com/office/word/2018/wordml" xmlns:w16du="http://schemas.microsoft.com/office/word/2023/wordml/word16du" xmlns:w16sdtdh="http://schemas.microsoft.com/office/word/2020/wordml/sdtdatahash" xmlns:w16se="http://schemas.microsoft.com/office/word/2015/wordml/symex" mc:Ignorable="w14 w15 w16se w16cid w16 w16cex w16sdtdh w16du">
   <w:docDefaults>
     <w:rPrDefault>
       <w:rPr>

</xml_diff>

<commit_message>
docs(docs): updating metrics in briefing fil
</commit_message>
<xml_diff>
--- a/doc/Briefing Dra. Ana Maria.docx
+++ b/doc/Briefing Dra. Ana Maria.docx
@@ -2850,47 +2850,15 @@
           <w:sz w:val="24"/>
           <w:szCs w:val="24"/>
         </w:rPr>
-        <w:t xml:space="preserve">Dia 12/09: </w:t>
-      </w:r>
-      <w:r>
-        <w:rPr>
-          <w:rFonts w:ascii="Arial" w:hAnsi="Arial" w:cs="Arial"/>
-          <w:sz w:val="24"/>
-          <w:szCs w:val="24"/>
-        </w:rPr>
-        <w:t>2</w:t>
-      </w:r>
-      <w:r>
-        <w:rPr>
-          <w:rFonts w:ascii="Arial" w:hAnsi="Arial" w:cs="Arial"/>
-          <w:sz w:val="24"/>
-          <w:szCs w:val="24"/>
-        </w:rPr>
-        <w:t>hr</w:t>
-      </w:r>
-      <w:r>
-        <w:rPr>
-          <w:rFonts w:ascii="Arial" w:hAnsi="Arial" w:cs="Arial"/>
-          <w:sz w:val="24"/>
-          <w:szCs w:val="24"/>
-        </w:rPr>
-        <w:t xml:space="preserve"> e </w:t>
-      </w:r>
-      <w:r>
-        <w:rPr>
-          <w:rFonts w:ascii="Arial" w:hAnsi="Arial" w:cs="Arial"/>
-          <w:sz w:val="24"/>
-          <w:szCs w:val="24"/>
-        </w:rPr>
-        <w:t>30</w:t>
-      </w:r>
-      <w:r>
-        <w:rPr>
-          <w:rFonts w:ascii="Arial" w:hAnsi="Arial" w:cs="Arial"/>
-          <w:sz w:val="24"/>
-          <w:szCs w:val="24"/>
-        </w:rPr>
-        <w:t>min</w:t>
+        <w:t>Dia 12/09:</w:t>
+      </w:r>
+      <w:r>
+        <w:rPr>
+          <w:rFonts w:ascii="Arial" w:hAnsi="Arial" w:cs="Arial"/>
+          <w:sz w:val="24"/>
+          <w:szCs w:val="24"/>
+        </w:rPr>
+        <w:t xml:space="preserve"> 3hr</w:t>
       </w:r>
       <w:r>
         <w:rPr>

</xml_diff>

<commit_message>
docs(docs): updating metrics in briefing file & updating technical documentation
</commit_message>
<xml_diff>
--- a/doc/Briefing Dra. Ana Maria.docx
+++ b/doc/Briefing Dra. Ana Maria.docx
@@ -1,6 +1,6 @@
 
 <file path=word/document.xml><?xml version="1.0" encoding="utf-8"?>
-<w:document xmlns:wpc="http://schemas.microsoft.com/office/word/2010/wordprocessingCanvas" xmlns:cx="http://schemas.microsoft.com/office/drawing/2014/chartex" xmlns:cx1="http://schemas.microsoft.com/office/drawing/2015/9/8/chartex" xmlns:cx2="http://schemas.microsoft.com/office/drawing/2015/10/21/chartex" xmlns:cx3="http://schemas.microsoft.com/office/drawing/2016/5/9/chartex" xmlns:cx4="http://schemas.microsoft.com/office/drawing/2016/5/10/chartex" xmlns:cx5="http://schemas.microsoft.com/office/drawing/2016/5/11/chartex" xmlns:cx6="http://schemas.microsoft.com/office/drawing/2016/5/12/chartex" xmlns:cx7="http://schemas.microsoft.com/office/drawing/2016/5/13/chartex" xmlns:cx8="http://schemas.microsoft.com/office/drawing/2016/5/14/chartex" xmlns:mc="http://schemas.openxmlformats.org/markup-compatibility/2006" xmlns:aink="http://schemas.microsoft.com/office/drawing/2016/ink" xmlns:am3d="http://schemas.microsoft.com/office/drawing/2017/model3d" xmlns:o="urn:schemas-microsoft-com:office:office" xmlns:r="http://schemas.openxmlformats.org/officeDocument/2006/relationships" xmlns:m="http://schemas.openxmlformats.org/officeDocument/2006/math" xmlns:v="urn:schemas-microsoft-com:vml" xmlns:wp14="http://schemas.microsoft.com/office/word/2010/wordprocessingDrawing" xmlns:wp="http://schemas.openxmlformats.org/drawingml/2006/wordprocessingDrawing" xmlns:w10="urn:schemas-microsoft-com:office:word" xmlns:w="http://schemas.openxmlformats.org/wordprocessingml/2006/main" xmlns:w14="http://schemas.microsoft.com/office/word/2010/wordml" xmlns:w15="http://schemas.microsoft.com/office/word/2012/wordml" xmlns:w16cex="http://schemas.microsoft.com/office/word/2018/wordml/cex" xmlns:w16cid="http://schemas.microsoft.com/office/word/2016/wordml/cid" xmlns:w16="http://schemas.microsoft.com/office/word/2018/wordml" xmlns:w16sdtdh="http://schemas.microsoft.com/office/word/2020/wordml/sdtdatahash" xmlns:w16se="http://schemas.microsoft.com/office/word/2015/wordml/symex" xmlns:wpg="http://schemas.microsoft.com/office/word/2010/wordprocessingGroup" xmlns:wpi="http://schemas.microsoft.com/office/word/2010/wordprocessingInk" xmlns:wne="http://schemas.microsoft.com/office/word/2006/wordml" xmlns:wps="http://schemas.microsoft.com/office/word/2010/wordprocessingShape" mc:Ignorable="w14 w15 w16se w16cid w16 w16cex w16sdtdh wp14">
+<w:document xmlns:wpc="http://schemas.microsoft.com/office/word/2010/wordprocessingCanvas" xmlns:cx="http://schemas.microsoft.com/office/drawing/2014/chartex" xmlns:cx1="http://schemas.microsoft.com/office/drawing/2015/9/8/chartex" xmlns:cx2="http://schemas.microsoft.com/office/drawing/2015/10/21/chartex" xmlns:cx3="http://schemas.microsoft.com/office/drawing/2016/5/9/chartex" xmlns:cx4="http://schemas.microsoft.com/office/drawing/2016/5/10/chartex" xmlns:cx5="http://schemas.microsoft.com/office/drawing/2016/5/11/chartex" xmlns:cx6="http://schemas.microsoft.com/office/drawing/2016/5/12/chartex" xmlns:cx7="http://schemas.microsoft.com/office/drawing/2016/5/13/chartex" xmlns:cx8="http://schemas.microsoft.com/office/drawing/2016/5/14/chartex" xmlns:mc="http://schemas.openxmlformats.org/markup-compatibility/2006" xmlns:aink="http://schemas.microsoft.com/office/drawing/2016/ink" xmlns:am3d="http://schemas.microsoft.com/office/drawing/2017/model3d" xmlns:o="urn:schemas-microsoft-com:office:office" xmlns:oel="http://schemas.microsoft.com/office/2019/extlst" xmlns:r="http://schemas.openxmlformats.org/officeDocument/2006/relationships" xmlns:m="http://schemas.openxmlformats.org/officeDocument/2006/math" xmlns:v="urn:schemas-microsoft-com:vml" xmlns:wp14="http://schemas.microsoft.com/office/word/2010/wordprocessingDrawing" xmlns:wp="http://schemas.openxmlformats.org/drawingml/2006/wordprocessingDrawing" xmlns:w10="urn:schemas-microsoft-com:office:word" xmlns:w="http://schemas.openxmlformats.org/wordprocessingml/2006/main" xmlns:w14="http://schemas.microsoft.com/office/word/2010/wordml" xmlns:w15="http://schemas.microsoft.com/office/word/2012/wordml" xmlns:w16cex="http://schemas.microsoft.com/office/word/2018/wordml/cex" xmlns:w16cid="http://schemas.microsoft.com/office/word/2016/wordml/cid" xmlns:w16="http://schemas.microsoft.com/office/word/2018/wordml" xmlns:w16du="http://schemas.microsoft.com/office/word/2023/wordml/word16du" xmlns:w16sdtdh="http://schemas.microsoft.com/office/word/2020/wordml/sdtdatahash" xmlns:w16se="http://schemas.microsoft.com/office/word/2015/wordml/symex" xmlns:wpg="http://schemas.microsoft.com/office/word/2010/wordprocessingGroup" xmlns:wpi="http://schemas.microsoft.com/office/word/2010/wordprocessingInk" xmlns:wne="http://schemas.microsoft.com/office/word/2006/wordml" xmlns:wps="http://schemas.microsoft.com/office/word/2010/wordprocessingShape" mc:Ignorable="w14 w15 w16se w16cid w16 w16cex w16sdtdh w16du wp14">
   <w:body>
     <w:p>
       <w:pPr>
@@ -298,7 +298,25 @@
           <w:sz w:val="24"/>
           <w:szCs w:val="24"/>
         </w:rPr>
-        <w:t>Oferecer conteúdo informativo sobre sáude mental</w:t>
+        <w:t xml:space="preserve">Oferecer conteúdo informativo sobre </w:t>
+      </w:r>
+      <w:proofErr w:type="spellStart"/>
+      <w:r>
+        <w:rPr>
+          <w:rFonts w:ascii="Arial" w:hAnsi="Arial" w:cs="Arial"/>
+          <w:sz w:val="24"/>
+          <w:szCs w:val="24"/>
+        </w:rPr>
+        <w:t>sáude</w:t>
+      </w:r>
+      <w:proofErr w:type="spellEnd"/>
+      <w:r>
+        <w:rPr>
+          <w:rFonts w:ascii="Arial" w:hAnsi="Arial" w:cs="Arial"/>
+          <w:sz w:val="24"/>
+          <w:szCs w:val="24"/>
+        </w:rPr>
+        <w:t xml:space="preserve"> mental</w:t>
       </w:r>
     </w:p>
     <w:p>
@@ -384,7 +402,25 @@
           <w:sz w:val="24"/>
           <w:szCs w:val="24"/>
         </w:rPr>
-        <w:t>Gênero: Predominamente Feminino</w:t>
+        <w:t xml:space="preserve">Gênero: </w:t>
+      </w:r>
+      <w:proofErr w:type="spellStart"/>
+      <w:r>
+        <w:rPr>
+          <w:rFonts w:ascii="Arial" w:hAnsi="Arial" w:cs="Arial"/>
+          <w:sz w:val="24"/>
+          <w:szCs w:val="24"/>
+        </w:rPr>
+        <w:t>Predominamente</w:t>
+      </w:r>
+      <w:proofErr w:type="spellEnd"/>
+      <w:r>
+        <w:rPr>
+          <w:rFonts w:ascii="Arial" w:hAnsi="Arial" w:cs="Arial"/>
+          <w:sz w:val="24"/>
+          <w:szCs w:val="24"/>
+        </w:rPr>
+        <w:t xml:space="preserve"> Feminino</w:t>
       </w:r>
     </w:p>
     <w:p>
@@ -456,7 +492,25 @@
           <w:sz w:val="24"/>
           <w:szCs w:val="24"/>
         </w:rPr>
-        <w:t>Comportamento online: Uso frequente de redes sociais, busca por informações sobre sáude mental, interesse em conteúdos de autoajuda e psicologia</w:t>
+        <w:t xml:space="preserve">Comportamento online: Uso frequente de redes sociais, busca por informações sobre </w:t>
+      </w:r>
+      <w:proofErr w:type="spellStart"/>
+      <w:r>
+        <w:rPr>
+          <w:rFonts w:ascii="Arial" w:hAnsi="Arial" w:cs="Arial"/>
+          <w:sz w:val="24"/>
+          <w:szCs w:val="24"/>
+        </w:rPr>
+        <w:t>sáude</w:t>
+      </w:r>
+      <w:proofErr w:type="spellEnd"/>
+      <w:r>
+        <w:rPr>
+          <w:rFonts w:ascii="Arial" w:hAnsi="Arial" w:cs="Arial"/>
+          <w:sz w:val="24"/>
+          <w:szCs w:val="24"/>
+        </w:rPr>
+        <w:t xml:space="preserve"> mental, interesse em conteúdos de autoajuda e psicologia</w:t>
       </w:r>
     </w:p>
     <w:p>
@@ -757,7 +811,25 @@
           <w:sz w:val="24"/>
           <w:szCs w:val="24"/>
         </w:rPr>
-        <w:t>O cliente ja possui identidade visual?</w:t>
+        <w:t xml:space="preserve">O cliente </w:t>
+      </w:r>
+      <w:proofErr w:type="spellStart"/>
+      <w:r>
+        <w:rPr>
+          <w:rFonts w:ascii="Arial" w:hAnsi="Arial" w:cs="Arial"/>
+          <w:sz w:val="24"/>
+          <w:szCs w:val="24"/>
+        </w:rPr>
+        <w:t>ja</w:t>
+      </w:r>
+      <w:proofErr w:type="spellEnd"/>
+      <w:r>
+        <w:rPr>
+          <w:rFonts w:ascii="Arial" w:hAnsi="Arial" w:cs="Arial"/>
+          <w:sz w:val="24"/>
+          <w:szCs w:val="24"/>
+        </w:rPr>
+        <w:t xml:space="preserve"> possui identidade visual?</w:t>
       </w:r>
     </w:p>
     <w:p>
@@ -861,6 +933,7 @@
           <w:lang w:eastAsia="pt-BR"/>
         </w:rPr>
       </w:pPr>
+      <w:proofErr w:type="spellStart"/>
       <w:r>
         <w:rPr>
           <w:rFonts w:ascii="Arial" w:eastAsia="Times New Roman" w:hAnsi="Arial" w:cs="Arial"/>
@@ -868,7 +941,17 @@
           <w:szCs w:val="24"/>
           <w:lang w:eastAsia="pt-BR"/>
         </w:rPr>
-        <w:t xml:space="preserve">Hex: </w:t>
+        <w:t>Hex</w:t>
+      </w:r>
+      <w:proofErr w:type="spellEnd"/>
+      <w:r>
+        <w:rPr>
+          <w:rFonts w:ascii="Arial" w:eastAsia="Times New Roman" w:hAnsi="Arial" w:cs="Arial"/>
+          <w:sz w:val="24"/>
+          <w:szCs w:val="24"/>
+          <w:lang w:eastAsia="pt-BR"/>
+        </w:rPr>
+        <w:t xml:space="preserve">: </w:t>
       </w:r>
       <w:r>
         <w:rPr>
@@ -952,6 +1035,7 @@
           <w:lang w:eastAsia="pt-BR"/>
         </w:rPr>
       </w:pPr>
+      <w:proofErr w:type="spellStart"/>
       <w:r>
         <w:rPr>
           <w:rFonts w:ascii="Arial" w:eastAsia="Times New Roman" w:hAnsi="Arial" w:cs="Arial"/>
@@ -959,7 +1043,17 @@
           <w:szCs w:val="24"/>
           <w:lang w:eastAsia="pt-BR"/>
         </w:rPr>
-        <w:t xml:space="preserve">Hex: </w:t>
+        <w:t>Hex</w:t>
+      </w:r>
+      <w:proofErr w:type="spellEnd"/>
+      <w:r>
+        <w:rPr>
+          <w:rFonts w:ascii="Arial" w:eastAsia="Times New Roman" w:hAnsi="Arial" w:cs="Arial"/>
+          <w:sz w:val="24"/>
+          <w:szCs w:val="24"/>
+          <w:lang w:eastAsia="pt-BR"/>
+        </w:rPr>
+        <w:t xml:space="preserve">: </w:t>
       </w:r>
       <w:r>
         <w:rPr>
@@ -1044,6 +1138,7 @@
           <w:lang w:eastAsia="pt-BR"/>
         </w:rPr>
       </w:pPr>
+      <w:proofErr w:type="spellStart"/>
       <w:r>
         <w:rPr>
           <w:rFonts w:ascii="Arial" w:eastAsia="Times New Roman" w:hAnsi="Arial" w:cs="Arial"/>
@@ -1051,7 +1146,17 @@
           <w:szCs w:val="24"/>
           <w:lang w:eastAsia="pt-BR"/>
         </w:rPr>
-        <w:t xml:space="preserve">Hex: </w:t>
+        <w:t>Hex</w:t>
+      </w:r>
+      <w:proofErr w:type="spellEnd"/>
+      <w:r>
+        <w:rPr>
+          <w:rFonts w:ascii="Arial" w:eastAsia="Times New Roman" w:hAnsi="Arial" w:cs="Arial"/>
+          <w:sz w:val="24"/>
+          <w:szCs w:val="24"/>
+          <w:lang w:eastAsia="pt-BR"/>
+        </w:rPr>
+        <w:t xml:space="preserve">: </w:t>
       </w:r>
       <w:r>
         <w:rPr>
@@ -1135,6 +1240,7 @@
           <w:lang w:eastAsia="pt-BR"/>
         </w:rPr>
       </w:pPr>
+      <w:proofErr w:type="spellStart"/>
       <w:r>
         <w:rPr>
           <w:rFonts w:ascii="Arial" w:eastAsia="Times New Roman" w:hAnsi="Arial" w:cs="Arial"/>
@@ -1142,7 +1248,17 @@
           <w:szCs w:val="24"/>
           <w:lang w:eastAsia="pt-BR"/>
         </w:rPr>
-        <w:t xml:space="preserve">Hex: </w:t>
+        <w:t>Hex</w:t>
+      </w:r>
+      <w:proofErr w:type="spellEnd"/>
+      <w:r>
+        <w:rPr>
+          <w:rFonts w:ascii="Arial" w:eastAsia="Times New Roman" w:hAnsi="Arial" w:cs="Arial"/>
+          <w:sz w:val="24"/>
+          <w:szCs w:val="24"/>
+          <w:lang w:eastAsia="pt-BR"/>
+        </w:rPr>
+        <w:t xml:space="preserve">: </w:t>
       </w:r>
       <w:r>
         <w:rPr>
@@ -1226,6 +1342,7 @@
           <w:lang w:eastAsia="pt-BR"/>
         </w:rPr>
       </w:pPr>
+      <w:proofErr w:type="spellStart"/>
       <w:r>
         <w:rPr>
           <w:rFonts w:ascii="Arial" w:eastAsia="Times New Roman" w:hAnsi="Arial" w:cs="Arial"/>
@@ -1233,7 +1350,17 @@
           <w:szCs w:val="24"/>
           <w:lang w:eastAsia="pt-BR"/>
         </w:rPr>
-        <w:t xml:space="preserve">Hex: </w:t>
+        <w:t>Hex</w:t>
+      </w:r>
+      <w:proofErr w:type="spellEnd"/>
+      <w:r>
+        <w:rPr>
+          <w:rFonts w:ascii="Arial" w:eastAsia="Times New Roman" w:hAnsi="Arial" w:cs="Arial"/>
+          <w:sz w:val="24"/>
+          <w:szCs w:val="24"/>
+          <w:lang w:eastAsia="pt-BR"/>
+        </w:rPr>
+        <w:t xml:space="preserve">: </w:t>
       </w:r>
       <w:r>
         <w:rPr>
@@ -1299,7 +1426,79 @@
           <w:sz w:val="24"/>
           <w:szCs w:val="24"/>
         </w:rPr>
-        <w:t>Fontes: Utilizar uma fonte sans-serif como “Roboto” para o texto geral, que é moderna e de facil leitura. Para títulos, uma fonte serifada elegante como “Merriweather” pode ser usada para adicionar um toque de sofisticação.</w:t>
+        <w:t xml:space="preserve">Fontes: Utilizar uma fonte </w:t>
+      </w:r>
+      <w:proofErr w:type="spellStart"/>
+      <w:r>
+        <w:rPr>
+          <w:rFonts w:ascii="Arial" w:hAnsi="Arial" w:cs="Arial"/>
+          <w:sz w:val="24"/>
+          <w:szCs w:val="24"/>
+        </w:rPr>
+        <w:t>sans-serif</w:t>
+      </w:r>
+      <w:proofErr w:type="spellEnd"/>
+      <w:r>
+        <w:rPr>
+          <w:rFonts w:ascii="Arial" w:hAnsi="Arial" w:cs="Arial"/>
+          <w:sz w:val="24"/>
+          <w:szCs w:val="24"/>
+        </w:rPr>
+        <w:t xml:space="preserve"> como “</w:t>
+      </w:r>
+      <w:proofErr w:type="spellStart"/>
+      <w:r>
+        <w:rPr>
+          <w:rFonts w:ascii="Arial" w:hAnsi="Arial" w:cs="Arial"/>
+          <w:sz w:val="24"/>
+          <w:szCs w:val="24"/>
+        </w:rPr>
+        <w:t>Roboto</w:t>
+      </w:r>
+      <w:proofErr w:type="spellEnd"/>
+      <w:r>
+        <w:rPr>
+          <w:rFonts w:ascii="Arial" w:hAnsi="Arial" w:cs="Arial"/>
+          <w:sz w:val="24"/>
+          <w:szCs w:val="24"/>
+        </w:rPr>
+        <w:t xml:space="preserve">” para o texto geral, que é moderna e de </w:t>
+      </w:r>
+      <w:proofErr w:type="spellStart"/>
+      <w:r>
+        <w:rPr>
+          <w:rFonts w:ascii="Arial" w:hAnsi="Arial" w:cs="Arial"/>
+          <w:sz w:val="24"/>
+          <w:szCs w:val="24"/>
+        </w:rPr>
+        <w:t>facil</w:t>
+      </w:r>
+      <w:proofErr w:type="spellEnd"/>
+      <w:r>
+        <w:rPr>
+          <w:rFonts w:ascii="Arial" w:hAnsi="Arial" w:cs="Arial"/>
+          <w:sz w:val="24"/>
+          <w:szCs w:val="24"/>
+        </w:rPr>
+        <w:t xml:space="preserve"> leitura. Para títulos, uma fonte serifada elegante como “</w:t>
+      </w:r>
+      <w:proofErr w:type="spellStart"/>
+      <w:r>
+        <w:rPr>
+          <w:rFonts w:ascii="Arial" w:hAnsi="Arial" w:cs="Arial"/>
+          <w:sz w:val="24"/>
+          <w:szCs w:val="24"/>
+        </w:rPr>
+        <w:t>Merriweather</w:t>
+      </w:r>
+      <w:proofErr w:type="spellEnd"/>
+      <w:r>
+        <w:rPr>
+          <w:rFonts w:ascii="Arial" w:hAnsi="Arial" w:cs="Arial"/>
+          <w:sz w:val="24"/>
+          <w:szCs w:val="24"/>
+        </w:rPr>
+        <w:t>” pode ser usada para adicionar um toque de sofisticação.</w:t>
       </w:r>
     </w:p>
     <w:p>
@@ -2220,6 +2419,25 @@
           <w:sz w:val="24"/>
           <w:szCs w:val="24"/>
         </w:rPr>
+        <w:t>Dia 14/10: 1hr (1 dia)</w:t>
+      </w:r>
+    </w:p>
+    <w:p>
+      <w:pPr>
+        <w:spacing w:line="360" w:lineRule="auto"/>
+        <w:jc w:val="both"/>
+        <w:rPr>
+          <w:rFonts w:ascii="Arial" w:hAnsi="Arial" w:cs="Arial"/>
+          <w:sz w:val="24"/>
+          <w:szCs w:val="24"/>
+        </w:rPr>
+      </w:pPr>
+      <w:r>
+        <w:rPr>
+          <w:rFonts w:ascii="Arial" w:hAnsi="Arial" w:cs="Arial"/>
+          <w:sz w:val="24"/>
+          <w:szCs w:val="24"/>
+        </w:rPr>
         <w:t>Desenvolvimento</w:t>
       </w:r>
     </w:p>
@@ -2574,6 +2792,7 @@
           <w:sz w:val="24"/>
           <w:szCs w:val="24"/>
         </w:rPr>
+        <w:lastRenderedPageBreak/>
         <w:t xml:space="preserve">Dia 29/09: </w:t>
       </w:r>
       <w:r>
@@ -2609,7 +2828,6 @@
           <w:sz w:val="24"/>
           <w:szCs w:val="24"/>
         </w:rPr>
-        <w:lastRenderedPageBreak/>
         <w:t>Dia 30/09: 3hr (1 dia)</w:t>
       </w:r>
     </w:p>
@@ -2629,26 +2847,58 @@
           <w:sz w:val="24"/>
           <w:szCs w:val="24"/>
         </w:rPr>
-        <w:t>Dia 01/09: 4hr (1 dia)</w:t>
-      </w:r>
-    </w:p>
-    <w:p>
-      <w:pPr>
-        <w:spacing w:line="360" w:lineRule="auto"/>
-        <w:jc w:val="both"/>
-        <w:rPr>
-          <w:rFonts w:ascii="Arial" w:hAnsi="Arial" w:cs="Arial"/>
-          <w:sz w:val="24"/>
-          <w:szCs w:val="24"/>
-        </w:rPr>
-      </w:pPr>
-      <w:r>
-        <w:rPr>
-          <w:rFonts w:ascii="Arial" w:hAnsi="Arial" w:cs="Arial"/>
-          <w:sz w:val="24"/>
-          <w:szCs w:val="24"/>
-        </w:rPr>
-        <w:t xml:space="preserve">Dia 03/09: </w:t>
+        <w:t>Dia 01/</w:t>
+      </w:r>
+      <w:r>
+        <w:rPr>
+          <w:rFonts w:ascii="Arial" w:hAnsi="Arial" w:cs="Arial"/>
+          <w:sz w:val="24"/>
+          <w:szCs w:val="24"/>
+        </w:rPr>
+        <w:t>10</w:t>
+      </w:r>
+      <w:r>
+        <w:rPr>
+          <w:rFonts w:ascii="Arial" w:hAnsi="Arial" w:cs="Arial"/>
+          <w:sz w:val="24"/>
+          <w:szCs w:val="24"/>
+        </w:rPr>
+        <w:t>: 4hr (1 dia)</w:t>
+      </w:r>
+    </w:p>
+    <w:p>
+      <w:pPr>
+        <w:spacing w:line="360" w:lineRule="auto"/>
+        <w:jc w:val="both"/>
+        <w:rPr>
+          <w:rFonts w:ascii="Arial" w:hAnsi="Arial" w:cs="Arial"/>
+          <w:sz w:val="24"/>
+          <w:szCs w:val="24"/>
+        </w:rPr>
+      </w:pPr>
+      <w:r>
+        <w:rPr>
+          <w:rFonts w:ascii="Arial" w:hAnsi="Arial" w:cs="Arial"/>
+          <w:sz w:val="24"/>
+          <w:szCs w:val="24"/>
+        </w:rPr>
+        <w:t>Dia 03/</w:t>
+      </w:r>
+      <w:r>
+        <w:rPr>
+          <w:rFonts w:ascii="Arial" w:hAnsi="Arial" w:cs="Arial"/>
+          <w:sz w:val="24"/>
+          <w:szCs w:val="24"/>
+        </w:rPr>
+        <w:t>10</w:t>
+      </w:r>
+      <w:r>
+        <w:rPr>
+          <w:rFonts w:ascii="Arial" w:hAnsi="Arial" w:cs="Arial"/>
+          <w:sz w:val="24"/>
+          <w:szCs w:val="24"/>
+        </w:rPr>
+        <w:t xml:space="preserve">: </w:t>
       </w:r>
       <w:r>
         <w:rPr>
@@ -2683,7 +2933,23 @@
           <w:sz w:val="24"/>
           <w:szCs w:val="24"/>
         </w:rPr>
-        <w:t xml:space="preserve">Dia 04/09: </w:t>
+        <w:t>Dia 04/</w:t>
+      </w:r>
+      <w:r>
+        <w:rPr>
+          <w:rFonts w:ascii="Arial" w:hAnsi="Arial" w:cs="Arial"/>
+          <w:sz w:val="24"/>
+          <w:szCs w:val="24"/>
+        </w:rPr>
+        <w:t>10</w:t>
+      </w:r>
+      <w:r>
+        <w:rPr>
+          <w:rFonts w:ascii="Arial" w:hAnsi="Arial" w:cs="Arial"/>
+          <w:sz w:val="24"/>
+          <w:szCs w:val="24"/>
+        </w:rPr>
+        <w:t xml:space="preserve">: </w:t>
       </w:r>
       <w:r>
         <w:rPr>
@@ -2726,7 +2992,23 @@
           <w:sz w:val="24"/>
           <w:szCs w:val="24"/>
         </w:rPr>
-        <w:t xml:space="preserve">Dia 05/09: </w:t>
+        <w:t>Dia 05/</w:t>
+      </w:r>
+      <w:r>
+        <w:rPr>
+          <w:rFonts w:ascii="Arial" w:hAnsi="Arial" w:cs="Arial"/>
+          <w:sz w:val="24"/>
+          <w:szCs w:val="24"/>
+        </w:rPr>
+        <w:t>10</w:t>
+      </w:r>
+      <w:r>
+        <w:rPr>
+          <w:rFonts w:ascii="Arial" w:hAnsi="Arial" w:cs="Arial"/>
+          <w:sz w:val="24"/>
+          <w:szCs w:val="24"/>
+        </w:rPr>
+        <w:t xml:space="preserve">: </w:t>
       </w:r>
       <w:r>
         <w:rPr>
@@ -2761,7 +3043,23 @@
           <w:sz w:val="24"/>
           <w:szCs w:val="24"/>
         </w:rPr>
-        <w:t xml:space="preserve">Dia 06/09: </w:t>
+        <w:t>Dia 06/</w:t>
+      </w:r>
+      <w:r>
+        <w:rPr>
+          <w:rFonts w:ascii="Arial" w:hAnsi="Arial" w:cs="Arial"/>
+          <w:sz w:val="24"/>
+          <w:szCs w:val="24"/>
+        </w:rPr>
+        <w:t>10</w:t>
+      </w:r>
+      <w:r>
+        <w:rPr>
+          <w:rFonts w:ascii="Arial" w:hAnsi="Arial" w:cs="Arial"/>
+          <w:sz w:val="24"/>
+          <w:szCs w:val="24"/>
+        </w:rPr>
+        <w:t xml:space="preserve">: </w:t>
       </w:r>
       <w:r>
         <w:rPr>
@@ -2796,7 +3094,23 @@
           <w:sz w:val="24"/>
           <w:szCs w:val="24"/>
         </w:rPr>
-        <w:t xml:space="preserve">Dia 08/09: </w:t>
+        <w:t>Dia 08/</w:t>
+      </w:r>
+      <w:r>
+        <w:rPr>
+          <w:rFonts w:ascii="Arial" w:hAnsi="Arial" w:cs="Arial"/>
+          <w:sz w:val="24"/>
+          <w:szCs w:val="24"/>
+        </w:rPr>
+        <w:t>10</w:t>
+      </w:r>
+      <w:r>
+        <w:rPr>
+          <w:rFonts w:ascii="Arial" w:hAnsi="Arial" w:cs="Arial"/>
+          <w:sz w:val="24"/>
+          <w:szCs w:val="24"/>
+        </w:rPr>
+        <w:t xml:space="preserve">: </w:t>
       </w:r>
       <w:r>
         <w:rPr>
@@ -2831,26 +3145,58 @@
           <w:sz w:val="24"/>
           <w:szCs w:val="24"/>
         </w:rPr>
-        <w:t>Dia 09/09: 30min (1 dia)</w:t>
-      </w:r>
-    </w:p>
-    <w:p>
-      <w:pPr>
-        <w:spacing w:line="360" w:lineRule="auto"/>
-        <w:jc w:val="both"/>
-        <w:rPr>
-          <w:rFonts w:ascii="Arial" w:hAnsi="Arial" w:cs="Arial"/>
-          <w:sz w:val="24"/>
-          <w:szCs w:val="24"/>
-        </w:rPr>
-      </w:pPr>
-      <w:r>
-        <w:rPr>
-          <w:rFonts w:ascii="Arial" w:hAnsi="Arial" w:cs="Arial"/>
-          <w:sz w:val="24"/>
-          <w:szCs w:val="24"/>
-        </w:rPr>
-        <w:t>Dia 12/09:</w:t>
+        <w:t>Dia 09/</w:t>
+      </w:r>
+      <w:r>
+        <w:rPr>
+          <w:rFonts w:ascii="Arial" w:hAnsi="Arial" w:cs="Arial"/>
+          <w:sz w:val="24"/>
+          <w:szCs w:val="24"/>
+        </w:rPr>
+        <w:t>10</w:t>
+      </w:r>
+      <w:r>
+        <w:rPr>
+          <w:rFonts w:ascii="Arial" w:hAnsi="Arial" w:cs="Arial"/>
+          <w:sz w:val="24"/>
+          <w:szCs w:val="24"/>
+        </w:rPr>
+        <w:t>: 30min (1 dia)</w:t>
+      </w:r>
+    </w:p>
+    <w:p>
+      <w:pPr>
+        <w:spacing w:line="360" w:lineRule="auto"/>
+        <w:jc w:val="both"/>
+        <w:rPr>
+          <w:rFonts w:ascii="Arial" w:hAnsi="Arial" w:cs="Arial"/>
+          <w:sz w:val="24"/>
+          <w:szCs w:val="24"/>
+        </w:rPr>
+      </w:pPr>
+      <w:r>
+        <w:rPr>
+          <w:rFonts w:ascii="Arial" w:hAnsi="Arial" w:cs="Arial"/>
+          <w:sz w:val="24"/>
+          <w:szCs w:val="24"/>
+        </w:rPr>
+        <w:t>Dia 12/</w:t>
+      </w:r>
+      <w:r>
+        <w:rPr>
+          <w:rFonts w:ascii="Arial" w:hAnsi="Arial" w:cs="Arial"/>
+          <w:sz w:val="24"/>
+          <w:szCs w:val="24"/>
+        </w:rPr>
+        <w:t>10</w:t>
+      </w:r>
+      <w:r>
+        <w:rPr>
+          <w:rFonts w:ascii="Arial" w:hAnsi="Arial" w:cs="Arial"/>
+          <w:sz w:val="24"/>
+          <w:szCs w:val="24"/>
+        </w:rPr>
+        <w:t>:</w:t>
       </w:r>
       <w:r>
         <w:rPr>
@@ -2885,7 +3231,23 @@
           <w:sz w:val="24"/>
           <w:szCs w:val="24"/>
         </w:rPr>
-        <w:t>Dia 13/09: 35min (1 dia)</w:t>
+        <w:t>Dia 13/</w:t>
+      </w:r>
+      <w:r>
+        <w:rPr>
+          <w:rFonts w:ascii="Arial" w:hAnsi="Arial" w:cs="Arial"/>
+          <w:sz w:val="24"/>
+          <w:szCs w:val="24"/>
+        </w:rPr>
+        <w:t>10</w:t>
+      </w:r>
+      <w:r>
+        <w:rPr>
+          <w:rFonts w:ascii="Arial" w:hAnsi="Arial" w:cs="Arial"/>
+          <w:sz w:val="24"/>
+          <w:szCs w:val="24"/>
+        </w:rPr>
+        <w:t>: 35min (1 dia)</w:t>
       </w:r>
     </w:p>
     <w:sectPr>
@@ -2899,7 +3261,7 @@
 </file>
 
 <file path=word/endnotes.xml><?xml version="1.0" encoding="utf-8"?>
-<w:endnotes xmlns:wpc="http://schemas.microsoft.com/office/word/2010/wordprocessingCanvas" xmlns:cx="http://schemas.microsoft.com/office/drawing/2014/chartex" xmlns:cx1="http://schemas.microsoft.com/office/drawing/2015/9/8/chartex" xmlns:cx2="http://schemas.microsoft.com/office/drawing/2015/10/21/chartex" xmlns:cx3="http://schemas.microsoft.com/office/drawing/2016/5/9/chartex" xmlns:cx4="http://schemas.microsoft.com/office/drawing/2016/5/10/chartex" xmlns:cx5="http://schemas.microsoft.com/office/drawing/2016/5/11/chartex" xmlns:cx6="http://schemas.microsoft.com/office/drawing/2016/5/12/chartex" xmlns:cx7="http://schemas.microsoft.com/office/drawing/2016/5/13/chartex" xmlns:cx8="http://schemas.microsoft.com/office/drawing/2016/5/14/chartex" xmlns:mc="http://schemas.openxmlformats.org/markup-compatibility/2006" xmlns:aink="http://schemas.microsoft.com/office/drawing/2016/ink" xmlns:am3d="http://schemas.microsoft.com/office/drawing/2017/model3d" xmlns:o="urn:schemas-microsoft-com:office:office" xmlns:r="http://schemas.openxmlformats.org/officeDocument/2006/relationships" xmlns:m="http://schemas.openxmlformats.org/officeDocument/2006/math" xmlns:v="urn:schemas-microsoft-com:vml" xmlns:wp14="http://schemas.microsoft.com/office/word/2010/wordprocessingDrawing" xmlns:wp="http://schemas.openxmlformats.org/drawingml/2006/wordprocessingDrawing" xmlns:w10="urn:schemas-microsoft-com:office:word" xmlns:w="http://schemas.openxmlformats.org/wordprocessingml/2006/main" xmlns:w14="http://schemas.microsoft.com/office/word/2010/wordml" xmlns:w15="http://schemas.microsoft.com/office/word/2012/wordml" xmlns:w16cex="http://schemas.microsoft.com/office/word/2018/wordml/cex" xmlns:w16cid="http://schemas.microsoft.com/office/word/2016/wordml/cid" xmlns:w16="http://schemas.microsoft.com/office/word/2018/wordml" xmlns:w16sdtdh="http://schemas.microsoft.com/office/word/2020/wordml/sdtdatahash" xmlns:w16se="http://schemas.microsoft.com/office/word/2015/wordml/symex" xmlns:wpg="http://schemas.microsoft.com/office/word/2010/wordprocessingGroup" xmlns:wpi="http://schemas.microsoft.com/office/word/2010/wordprocessingInk" xmlns:wne="http://schemas.microsoft.com/office/word/2006/wordml" xmlns:wps="http://schemas.microsoft.com/office/word/2010/wordprocessingShape" mc:Ignorable="w14 w15 w16se w16cid w16 w16cex w16sdtdh wp14">
+<w:endnotes xmlns:wpc="http://schemas.microsoft.com/office/word/2010/wordprocessingCanvas" xmlns:cx="http://schemas.microsoft.com/office/drawing/2014/chartex" xmlns:cx1="http://schemas.microsoft.com/office/drawing/2015/9/8/chartex" xmlns:cx2="http://schemas.microsoft.com/office/drawing/2015/10/21/chartex" xmlns:cx3="http://schemas.microsoft.com/office/drawing/2016/5/9/chartex" xmlns:cx4="http://schemas.microsoft.com/office/drawing/2016/5/10/chartex" xmlns:cx5="http://schemas.microsoft.com/office/drawing/2016/5/11/chartex" xmlns:cx6="http://schemas.microsoft.com/office/drawing/2016/5/12/chartex" xmlns:cx7="http://schemas.microsoft.com/office/drawing/2016/5/13/chartex" xmlns:cx8="http://schemas.microsoft.com/office/drawing/2016/5/14/chartex" xmlns:mc="http://schemas.openxmlformats.org/markup-compatibility/2006" xmlns:aink="http://schemas.microsoft.com/office/drawing/2016/ink" xmlns:am3d="http://schemas.microsoft.com/office/drawing/2017/model3d" xmlns:o="urn:schemas-microsoft-com:office:office" xmlns:oel="http://schemas.microsoft.com/office/2019/extlst" xmlns:r="http://schemas.openxmlformats.org/officeDocument/2006/relationships" xmlns:m="http://schemas.openxmlformats.org/officeDocument/2006/math" xmlns:v="urn:schemas-microsoft-com:vml" xmlns:wp14="http://schemas.microsoft.com/office/word/2010/wordprocessingDrawing" xmlns:wp="http://schemas.openxmlformats.org/drawingml/2006/wordprocessingDrawing" xmlns:w10="urn:schemas-microsoft-com:office:word" xmlns:w="http://schemas.openxmlformats.org/wordprocessingml/2006/main" xmlns:w14="http://schemas.microsoft.com/office/word/2010/wordml" xmlns:w15="http://schemas.microsoft.com/office/word/2012/wordml" xmlns:w16cex="http://schemas.microsoft.com/office/word/2018/wordml/cex" xmlns:w16cid="http://schemas.microsoft.com/office/word/2016/wordml/cid" xmlns:w16="http://schemas.microsoft.com/office/word/2018/wordml" xmlns:w16du="http://schemas.microsoft.com/office/word/2023/wordml/word16du" xmlns:w16sdtdh="http://schemas.microsoft.com/office/word/2020/wordml/sdtdatahash" xmlns:w16se="http://schemas.microsoft.com/office/word/2015/wordml/symex" xmlns:wpg="http://schemas.microsoft.com/office/word/2010/wordprocessingGroup" xmlns:wpi="http://schemas.microsoft.com/office/word/2010/wordprocessingInk" xmlns:wne="http://schemas.microsoft.com/office/word/2006/wordml" xmlns:wps="http://schemas.microsoft.com/office/word/2010/wordprocessingShape" mc:Ignorable="w14 w15 w16se w16cid w16 w16cex w16sdtdh w16du wp14">
   <w:endnote w:type="separator" w:id="-1">
     <w:p>
       <w:pPr>
@@ -2924,7 +3286,7 @@
 </file>
 
 <file path=word/footnotes.xml><?xml version="1.0" encoding="utf-8"?>
-<w:footnotes xmlns:wpc="http://schemas.microsoft.com/office/word/2010/wordprocessingCanvas" xmlns:cx="http://schemas.microsoft.com/office/drawing/2014/chartex" xmlns:cx1="http://schemas.microsoft.com/office/drawing/2015/9/8/chartex" xmlns:cx2="http://schemas.microsoft.com/office/drawing/2015/10/21/chartex" xmlns:cx3="http://schemas.microsoft.com/office/drawing/2016/5/9/chartex" xmlns:cx4="http://schemas.microsoft.com/office/drawing/2016/5/10/chartex" xmlns:cx5="http://schemas.microsoft.com/office/drawing/2016/5/11/chartex" xmlns:cx6="http://schemas.microsoft.com/office/drawing/2016/5/12/chartex" xmlns:cx7="http://schemas.microsoft.com/office/drawing/2016/5/13/chartex" xmlns:cx8="http://schemas.microsoft.com/office/drawing/2016/5/14/chartex" xmlns:mc="http://schemas.openxmlformats.org/markup-compatibility/2006" xmlns:aink="http://schemas.microsoft.com/office/drawing/2016/ink" xmlns:am3d="http://schemas.microsoft.com/office/drawing/2017/model3d" xmlns:o="urn:schemas-microsoft-com:office:office" xmlns:r="http://schemas.openxmlformats.org/officeDocument/2006/relationships" xmlns:m="http://schemas.openxmlformats.org/officeDocument/2006/math" xmlns:v="urn:schemas-microsoft-com:vml" xmlns:wp14="http://schemas.microsoft.com/office/word/2010/wordprocessingDrawing" xmlns:wp="http://schemas.openxmlformats.org/drawingml/2006/wordprocessingDrawing" xmlns:w10="urn:schemas-microsoft-com:office:word" xmlns:w="http://schemas.openxmlformats.org/wordprocessingml/2006/main" xmlns:w14="http://schemas.microsoft.com/office/word/2010/wordml" xmlns:w15="http://schemas.microsoft.com/office/word/2012/wordml" xmlns:w16cex="http://schemas.microsoft.com/office/word/2018/wordml/cex" xmlns:w16cid="http://schemas.microsoft.com/office/word/2016/wordml/cid" xmlns:w16="http://schemas.microsoft.com/office/word/2018/wordml" xmlns:w16sdtdh="http://schemas.microsoft.com/office/word/2020/wordml/sdtdatahash" xmlns:w16se="http://schemas.microsoft.com/office/word/2015/wordml/symex" xmlns:wpg="http://schemas.microsoft.com/office/word/2010/wordprocessingGroup" xmlns:wpi="http://schemas.microsoft.com/office/word/2010/wordprocessingInk" xmlns:wne="http://schemas.microsoft.com/office/word/2006/wordml" xmlns:wps="http://schemas.microsoft.com/office/word/2010/wordprocessingShape" mc:Ignorable="w14 w15 w16se w16cid w16 w16cex w16sdtdh wp14">
+<w:footnotes xmlns:wpc="http://schemas.microsoft.com/office/word/2010/wordprocessingCanvas" xmlns:cx="http://schemas.microsoft.com/office/drawing/2014/chartex" xmlns:cx1="http://schemas.microsoft.com/office/drawing/2015/9/8/chartex" xmlns:cx2="http://schemas.microsoft.com/office/drawing/2015/10/21/chartex" xmlns:cx3="http://schemas.microsoft.com/office/drawing/2016/5/9/chartex" xmlns:cx4="http://schemas.microsoft.com/office/drawing/2016/5/10/chartex" xmlns:cx5="http://schemas.microsoft.com/office/drawing/2016/5/11/chartex" xmlns:cx6="http://schemas.microsoft.com/office/drawing/2016/5/12/chartex" xmlns:cx7="http://schemas.microsoft.com/office/drawing/2016/5/13/chartex" xmlns:cx8="http://schemas.microsoft.com/office/drawing/2016/5/14/chartex" xmlns:mc="http://schemas.openxmlformats.org/markup-compatibility/2006" xmlns:aink="http://schemas.microsoft.com/office/drawing/2016/ink" xmlns:am3d="http://schemas.microsoft.com/office/drawing/2017/model3d" xmlns:o="urn:schemas-microsoft-com:office:office" xmlns:oel="http://schemas.microsoft.com/office/2019/extlst" xmlns:r="http://schemas.openxmlformats.org/officeDocument/2006/relationships" xmlns:m="http://schemas.openxmlformats.org/officeDocument/2006/math" xmlns:v="urn:schemas-microsoft-com:vml" xmlns:wp14="http://schemas.microsoft.com/office/word/2010/wordprocessingDrawing" xmlns:wp="http://schemas.openxmlformats.org/drawingml/2006/wordprocessingDrawing" xmlns:w10="urn:schemas-microsoft-com:office:word" xmlns:w="http://schemas.openxmlformats.org/wordprocessingml/2006/main" xmlns:w14="http://schemas.microsoft.com/office/word/2010/wordml" xmlns:w15="http://schemas.microsoft.com/office/word/2012/wordml" xmlns:w16cex="http://schemas.microsoft.com/office/word/2018/wordml/cex" xmlns:w16cid="http://schemas.microsoft.com/office/word/2016/wordml/cid" xmlns:w16="http://schemas.microsoft.com/office/word/2018/wordml" xmlns:w16du="http://schemas.microsoft.com/office/word/2023/wordml/word16du" xmlns:w16sdtdh="http://schemas.microsoft.com/office/word/2020/wordml/sdtdatahash" xmlns:w16se="http://schemas.microsoft.com/office/word/2015/wordml/symex" xmlns:wpg="http://schemas.microsoft.com/office/word/2010/wordprocessingGroup" xmlns:wpi="http://schemas.microsoft.com/office/word/2010/wordprocessingInk" xmlns:wne="http://schemas.microsoft.com/office/word/2006/wordml" xmlns:wps="http://schemas.microsoft.com/office/word/2010/wordprocessingShape" mc:Ignorable="w14 w15 w16se w16cid w16 w16cex w16sdtdh w16du wp14">
   <w:footnote w:type="separator" w:id="-1">
     <w:p>
       <w:pPr>
@@ -2949,7 +3311,7 @@
 </file>
 
 <file path=word/numbering.xml><?xml version="1.0" encoding="utf-8"?>
-<w:numbering xmlns:wpc="http://schemas.microsoft.com/office/word/2010/wordprocessingCanvas" xmlns:cx="http://schemas.microsoft.com/office/drawing/2014/chartex" xmlns:cx1="http://schemas.microsoft.com/office/drawing/2015/9/8/chartex" xmlns:cx2="http://schemas.microsoft.com/office/drawing/2015/10/21/chartex" xmlns:cx3="http://schemas.microsoft.com/office/drawing/2016/5/9/chartex" xmlns:cx4="http://schemas.microsoft.com/office/drawing/2016/5/10/chartex" xmlns:cx5="http://schemas.microsoft.com/office/drawing/2016/5/11/chartex" xmlns:cx6="http://schemas.microsoft.com/office/drawing/2016/5/12/chartex" xmlns:cx7="http://schemas.microsoft.com/office/drawing/2016/5/13/chartex" xmlns:cx8="http://schemas.microsoft.com/office/drawing/2016/5/14/chartex" xmlns:mc="http://schemas.openxmlformats.org/markup-compatibility/2006" xmlns:aink="http://schemas.microsoft.com/office/drawing/2016/ink" xmlns:am3d="http://schemas.microsoft.com/office/drawing/2017/model3d" xmlns:o="urn:schemas-microsoft-com:office:office" xmlns:r="http://schemas.openxmlformats.org/officeDocument/2006/relationships" xmlns:m="http://schemas.openxmlformats.org/officeDocument/2006/math" xmlns:v="urn:schemas-microsoft-com:vml" xmlns:wp14="http://schemas.microsoft.com/office/word/2010/wordprocessingDrawing" xmlns:wp="http://schemas.openxmlformats.org/drawingml/2006/wordprocessingDrawing" xmlns:w10="urn:schemas-microsoft-com:office:word" xmlns:w="http://schemas.openxmlformats.org/wordprocessingml/2006/main" xmlns:w14="http://schemas.microsoft.com/office/word/2010/wordml" xmlns:w15="http://schemas.microsoft.com/office/word/2012/wordml" xmlns:w16cex="http://schemas.microsoft.com/office/word/2018/wordml/cex" xmlns:w16cid="http://schemas.microsoft.com/office/word/2016/wordml/cid" xmlns:w16="http://schemas.microsoft.com/office/word/2018/wordml" xmlns:w16sdtdh="http://schemas.microsoft.com/office/word/2020/wordml/sdtdatahash" xmlns:w16se="http://schemas.microsoft.com/office/word/2015/wordml/symex" xmlns:wpg="http://schemas.microsoft.com/office/word/2010/wordprocessingGroup" xmlns:wpi="http://schemas.microsoft.com/office/word/2010/wordprocessingInk" xmlns:wne="http://schemas.microsoft.com/office/word/2006/wordml" xmlns:wps="http://schemas.microsoft.com/office/word/2010/wordprocessingShape" mc:Ignorable="w14 w15 w16se w16cid w16 w16cex w16sdtdh wp14">
+<w:numbering xmlns:wpc="http://schemas.microsoft.com/office/word/2010/wordprocessingCanvas" xmlns:cx="http://schemas.microsoft.com/office/drawing/2014/chartex" xmlns:cx1="http://schemas.microsoft.com/office/drawing/2015/9/8/chartex" xmlns:cx2="http://schemas.microsoft.com/office/drawing/2015/10/21/chartex" xmlns:cx3="http://schemas.microsoft.com/office/drawing/2016/5/9/chartex" xmlns:cx4="http://schemas.microsoft.com/office/drawing/2016/5/10/chartex" xmlns:cx5="http://schemas.microsoft.com/office/drawing/2016/5/11/chartex" xmlns:cx6="http://schemas.microsoft.com/office/drawing/2016/5/12/chartex" xmlns:cx7="http://schemas.microsoft.com/office/drawing/2016/5/13/chartex" xmlns:cx8="http://schemas.microsoft.com/office/drawing/2016/5/14/chartex" xmlns:mc="http://schemas.openxmlformats.org/markup-compatibility/2006" xmlns:aink="http://schemas.microsoft.com/office/drawing/2016/ink" xmlns:am3d="http://schemas.microsoft.com/office/drawing/2017/model3d" xmlns:o="urn:schemas-microsoft-com:office:office" xmlns:oel="http://schemas.microsoft.com/office/2019/extlst" xmlns:r="http://schemas.openxmlformats.org/officeDocument/2006/relationships" xmlns:m="http://schemas.openxmlformats.org/officeDocument/2006/math" xmlns:v="urn:schemas-microsoft-com:vml" xmlns:wp14="http://schemas.microsoft.com/office/word/2010/wordprocessingDrawing" xmlns:wp="http://schemas.openxmlformats.org/drawingml/2006/wordprocessingDrawing" xmlns:w10="urn:schemas-microsoft-com:office:word" xmlns:w="http://schemas.openxmlformats.org/wordprocessingml/2006/main" xmlns:w14="http://schemas.microsoft.com/office/word/2010/wordml" xmlns:w15="http://schemas.microsoft.com/office/word/2012/wordml" xmlns:w16cex="http://schemas.microsoft.com/office/word/2018/wordml/cex" xmlns:w16cid="http://schemas.microsoft.com/office/word/2016/wordml/cid" xmlns:w16="http://schemas.microsoft.com/office/word/2018/wordml" xmlns:w16du="http://schemas.microsoft.com/office/word/2023/wordml/word16du" xmlns:w16sdtdh="http://schemas.microsoft.com/office/word/2020/wordml/sdtdatahash" xmlns:w16se="http://schemas.microsoft.com/office/word/2015/wordml/symex" xmlns:wpg="http://schemas.microsoft.com/office/word/2010/wordprocessingGroup" xmlns:wpi="http://schemas.microsoft.com/office/word/2010/wordprocessingInk" xmlns:wne="http://schemas.microsoft.com/office/word/2006/wordml" xmlns:wps="http://schemas.microsoft.com/office/word/2010/wordprocessingShape" mc:Ignorable="w14 w15 w16se w16cid w16 w16cex w16sdtdh w16du wp14">
   <w:abstractNum w:abstractNumId="0" w15:restartNumberingAfterBreak="0">
     <w:nsid w:val="05776268"/>
     <w:multiLevelType w:val="hybridMultilevel"/>
@@ -4257,41 +4619,41 @@
       </w:rPr>
     </w:lvl>
   </w:abstractNum>
-  <w:num w:numId="1">
+  <w:num w:numId="1" w16cid:durableId="530189873">
     <w:abstractNumId w:val="1"/>
   </w:num>
-  <w:num w:numId="2">
+  <w:num w:numId="2" w16cid:durableId="966858908">
     <w:abstractNumId w:val="6"/>
   </w:num>
-  <w:num w:numId="3">
+  <w:num w:numId="3" w16cid:durableId="1619870859">
     <w:abstractNumId w:val="4"/>
   </w:num>
-  <w:num w:numId="4">
+  <w:num w:numId="4" w16cid:durableId="1077559385">
     <w:abstractNumId w:val="0"/>
   </w:num>
-  <w:num w:numId="5">
+  <w:num w:numId="5" w16cid:durableId="1475368632">
     <w:abstractNumId w:val="2"/>
   </w:num>
-  <w:num w:numId="6">
+  <w:num w:numId="6" w16cid:durableId="494027505">
     <w:abstractNumId w:val="5"/>
   </w:num>
-  <w:num w:numId="7">
+  <w:num w:numId="7" w16cid:durableId="1662612417">
     <w:abstractNumId w:val="7"/>
   </w:num>
-  <w:num w:numId="8">
+  <w:num w:numId="8" w16cid:durableId="1184978532">
     <w:abstractNumId w:val="3"/>
   </w:num>
-  <w:num w:numId="9">
+  <w:num w:numId="9" w16cid:durableId="1718550826">
     <w:abstractNumId w:val="9"/>
   </w:num>
-  <w:num w:numId="10">
+  <w:num w:numId="10" w16cid:durableId="136412093">
     <w:abstractNumId w:val="8"/>
   </w:num>
 </w:numbering>
 </file>
 
 <file path=word/styles.xml><?xml version="1.0" encoding="utf-8"?>
-<w:styles xmlns:mc="http://schemas.openxmlformats.org/markup-compatibility/2006" xmlns:r="http://schemas.openxmlformats.org/officeDocument/2006/relationships" xmlns:w="http://schemas.openxmlformats.org/wordprocessingml/2006/main" xmlns:w14="http://schemas.microsoft.com/office/word/2010/wordml" xmlns:w15="http://schemas.microsoft.com/office/word/2012/wordml" xmlns:w16cex="http://schemas.microsoft.com/office/word/2018/wordml/cex" xmlns:w16cid="http://schemas.microsoft.com/office/word/2016/wordml/cid" xmlns:w16="http://schemas.microsoft.com/office/word/2018/wordml" xmlns:w16sdtdh="http://schemas.microsoft.com/office/word/2020/wordml/sdtdatahash" xmlns:w16se="http://schemas.microsoft.com/office/word/2015/wordml/symex" mc:Ignorable="w14 w15 w16se w16cid w16 w16cex w16sdtdh">
+<w:styles xmlns:mc="http://schemas.openxmlformats.org/markup-compatibility/2006" xmlns:r="http://schemas.openxmlformats.org/officeDocument/2006/relationships" xmlns:w="http://schemas.openxmlformats.org/wordprocessingml/2006/main" xmlns:w14="http://schemas.microsoft.com/office/word/2010/wordml" xmlns:w15="http://schemas.microsoft.com/office/word/2012/wordml" xmlns:w16cex="http://schemas.microsoft.com/office/word/2018/wordml/cex" xmlns:w16cid="http://schemas.microsoft.com/office/word/2016/wordml/cid" xmlns:w16="http://schemas.microsoft.com/office/word/2018/wordml" xmlns:w16du="http://schemas.microsoft.com/office/word/2023/wordml/word16du" xmlns:w16sdtdh="http://schemas.microsoft.com/office/word/2020/wordml/sdtdatahash" xmlns:w16se="http://schemas.microsoft.com/office/word/2015/wordml/symex" mc:Ignorable="w14 w15 w16se w16cid w16 w16cex w16sdtdh w16du">
   <w:docDefaults>
     <w:rPrDefault>
       <w:rPr>

</xml_diff>

<commit_message>
docs(docs): updating technical documentation
</commit_message>
<xml_diff>
--- a/doc/Briefing Dra. Ana Maria.docx
+++ b/doc/Briefing Dra. Ana Maria.docx
@@ -2363,6 +2363,25 @@
           <w:sz w:val="24"/>
           <w:szCs w:val="24"/>
         </w:rPr>
+        <w:t>Dia 19/10: 1hr (1 dia)</w:t>
+      </w:r>
+    </w:p>
+    <w:p>
+      <w:pPr>
+        <w:spacing w:line="360" w:lineRule="auto"/>
+        <w:jc w:val="both"/>
+        <w:rPr>
+          <w:rFonts w:ascii="Arial" w:hAnsi="Arial" w:cs="Arial"/>
+          <w:sz w:val="24"/>
+          <w:szCs w:val="24"/>
+        </w:rPr>
+      </w:pPr>
+      <w:r>
+        <w:rPr>
+          <w:rFonts w:ascii="Arial" w:hAnsi="Arial" w:cs="Arial"/>
+          <w:sz w:val="24"/>
+          <w:szCs w:val="24"/>
+        </w:rPr>
         <w:t>Desenvolvimento</w:t>
       </w:r>
     </w:p>
@@ -2582,6 +2601,7 @@
           <w:sz w:val="24"/>
           <w:szCs w:val="24"/>
         </w:rPr>
+        <w:lastRenderedPageBreak/>
         <w:t xml:space="preserve">Dia 24/09: </w:t>
       </w:r>
       <w:r>
@@ -2625,7 +2645,6 @@
           <w:sz w:val="24"/>
           <w:szCs w:val="24"/>
         </w:rPr>
-        <w:lastRenderedPageBreak/>
         <w:t>Dia 25/09: 36min (1 dia)</w:t>
       </w:r>
     </w:p>

</xml_diff>